<commit_message>
Resolução parcial do desafio 5
</commit_message>
<xml_diff>
--- a/Questao5/Questão 5.docx
+++ b/Questao5/Questão 5.docx
@@ -1,6 +1,6 @@
 
 <file path=word/document.xml><?xml version="1.0" encoding="utf-8"?>
-<w:document xmlns:wpc="http://schemas.microsoft.com/office/word/2010/wordprocessingCanvas" xmlns:cx="http://schemas.microsoft.com/office/drawing/2014/chartex" xmlns:cx1="http://schemas.microsoft.com/office/drawing/2015/9/8/chartex" xmlns:cx2="http://schemas.microsoft.com/office/drawing/2015/10/21/chartex" xmlns:cx3="http://schemas.microsoft.com/office/drawing/2016/5/9/chartex" xmlns:cx4="http://schemas.microsoft.com/office/drawing/2016/5/10/chartex" xmlns:cx5="http://schemas.microsoft.com/office/drawing/2016/5/11/chartex" xmlns:cx6="http://schemas.microsoft.com/office/drawing/2016/5/12/chartex" xmlns:cx7="http://schemas.microsoft.com/office/drawing/2016/5/13/chartex" xmlns:cx8="http://schemas.microsoft.com/office/drawing/2016/5/14/chartex" xmlns:mc="http://schemas.openxmlformats.org/markup-compatibility/2006" xmlns:aink="http://schemas.microsoft.com/office/drawing/2016/ink" xmlns:am3d="http://schemas.microsoft.com/office/drawing/2017/model3d" xmlns:o="urn:schemas-microsoft-com:office:office" xmlns:r="http://schemas.openxmlformats.org/officeDocument/2006/relationships" xmlns:m="http://schemas.openxmlformats.org/officeDocument/2006/math" xmlns:v="urn:schemas-microsoft-com:vml" xmlns:wp14="http://schemas.microsoft.com/office/word/2010/wordprocessingDrawing" xmlns:wp="http://schemas.openxmlformats.org/drawingml/2006/wordprocessingDrawing" xmlns:w10="urn:schemas-microsoft-com:office:word" xmlns:w="http://schemas.openxmlformats.org/wordprocessingml/2006/main" xmlns:w14="http://schemas.microsoft.com/office/word/2010/wordml" xmlns:w15="http://schemas.microsoft.com/office/word/2012/wordml" xmlns:w16cex="http://schemas.microsoft.com/office/word/2018/wordml/cex" xmlns:w16cid="http://schemas.microsoft.com/office/word/2016/wordml/cid" xmlns:w16="http://schemas.microsoft.com/office/word/2018/wordml" xmlns:w16sdtdh="http://schemas.microsoft.com/office/word/2020/wordml/sdtdatahash" xmlns:w16se="http://schemas.microsoft.com/office/word/2015/wordml/symex" xmlns:wpg="http://schemas.microsoft.com/office/word/2010/wordprocessingGroup" xmlns:wpi="http://schemas.microsoft.com/office/word/2010/wordprocessingInk" xmlns:wne="http://schemas.microsoft.com/office/word/2006/wordml" xmlns:wps="http://schemas.microsoft.com/office/word/2010/wordprocessingShape" mc:Ignorable="w14 w15 w16se w16cid w16 w16cex w16sdtdh wp14">
+<w:document xmlns:ve="http://schemas.openxmlformats.org/markup-compatibility/2006" xmlns:o="urn:schemas-microsoft-com:office:office" xmlns:r="http://schemas.openxmlformats.org/officeDocument/2006/relationships" xmlns:m="http://schemas.openxmlformats.org/officeDocument/2006/math" xmlns:v="urn:schemas-microsoft-com:vml" xmlns:wp="http://schemas.openxmlformats.org/drawingml/2006/wordprocessingDrawing" xmlns:w10="urn:schemas-microsoft-com:office:word" xmlns:w="http://schemas.openxmlformats.org/wordprocessingml/2006/main" xmlns:wne="http://schemas.microsoft.com/office/word/2006/wordml">
   <w:body>
     <w:p>
       <w:pPr>
@@ -71,9 +71,10 @@
       <w:r>
         <w:rPr>
           <w:noProof/>
+          <w:lang w:eastAsia="pt-BR"/>
         </w:rPr>
         <w:drawing>
-          <wp:inline distT="0" distB="0" distL="0" distR="0" wp14:anchorId="42A97170" wp14:editId="36353ACE">
+          <wp:inline distT="0" distB="0" distL="0" distR="0">
             <wp:extent cx="2120900" cy="1667716"/>
             <wp:effectExtent l="0" t="0" r="0" b="8890"/>
             <wp:docPr id="1" name="Imagem 1"/>
@@ -131,7 +132,15 @@
       </w:r>
       <w:proofErr w:type="spellStart"/>
       <w:r>
-        <w:t>DatabaseBootstrap.cs</w:t>
+        <w:t>DatabaseBootstrap</w:t>
+      </w:r>
+      <w:proofErr w:type="spellEnd"/>
+      <w:r>
+        <w:t>.</w:t>
+      </w:r>
+      <w:proofErr w:type="spellStart"/>
+      <w:r>
+        <w:t>cs</w:t>
       </w:r>
       <w:proofErr w:type="spellEnd"/>
       <w:r>
@@ -142,7 +151,7 @@
       <w:tblPr>
         <w:tblStyle w:val="Tabelacomgrade"/>
         <w:tblW w:w="0" w:type="auto"/>
-        <w:tblLook w:val="04A0" w:firstRow="1" w:lastRow="0" w:firstColumn="1" w:lastColumn="0" w:noHBand="0" w:noVBand="1"/>
+        <w:tblLook w:val="04A0"/>
       </w:tblPr>
       <w:tblGrid>
         <w:gridCol w:w="10456"/>
@@ -172,16 +181,7 @@
                 <w:sz w:val="16"/>
                 <w:szCs w:val="16"/>
               </w:rPr>
-              <w:t>CREATE</w:t>
-            </w:r>
-            <w:r>
-              <w:rPr>
-                <w:rFonts w:ascii="Consolas" w:hAnsi="Consolas" w:cs="Consolas"/>
-                <w:color w:val="000000"/>
-                <w:sz w:val="16"/>
-                <w:szCs w:val="16"/>
-              </w:rPr>
-              <w:t xml:space="preserve"> </w:t>
+              <w:t>CREATETABLE</w:t>
             </w:r>
             <w:r>
               <w:rPr>
@@ -189,15 +189,6 @@
                 <w:b/>
                 <w:bCs/>
                 <w:color w:val="800000"/>
-                <w:sz w:val="16"/>
-                <w:szCs w:val="16"/>
-              </w:rPr>
-              <w:t>TABLE</w:t>
-            </w:r>
-            <w:r>
-              <w:rPr>
-                <w:rFonts w:ascii="Consolas" w:hAnsi="Consolas" w:cs="Consolas"/>
-                <w:color w:val="000000"/>
                 <w:sz w:val="16"/>
                 <w:szCs w:val="16"/>
               </w:rPr>
@@ -252,7 +243,16 @@
                 <w:sz w:val="16"/>
                 <w:szCs w:val="16"/>
               </w:rPr>
-              <w:t>idcontacorrente</w:t>
+              <w:t>I</w:t>
+            </w:r>
+            <w:r>
+              <w:rPr>
+                <w:rFonts w:ascii="Consolas" w:hAnsi="Consolas" w:cs="Consolas"/>
+                <w:color w:val="000000"/>
+                <w:sz w:val="16"/>
+                <w:szCs w:val="16"/>
+              </w:rPr>
+              <w:t>dcontacorrente</w:t>
             </w:r>
             <w:proofErr w:type="spellEnd"/>
             <w:r>
@@ -313,27 +313,7 @@
                 <w:sz w:val="16"/>
                 <w:szCs w:val="16"/>
               </w:rPr>
-              <w:t>PRIMARY</w:t>
-            </w:r>
-            <w:r>
-              <w:rPr>
-                <w:rFonts w:ascii="Consolas" w:hAnsi="Consolas" w:cs="Consolas"/>
-                <w:color w:val="000000"/>
-                <w:sz w:val="16"/>
-                <w:szCs w:val="16"/>
-              </w:rPr>
-              <w:t xml:space="preserve"> </w:t>
-            </w:r>
-            <w:r>
-              <w:rPr>
-                <w:rFonts w:ascii="Consolas" w:hAnsi="Consolas" w:cs="Consolas"/>
-                <w:b/>
-                <w:bCs/>
-                <w:color w:val="800000"/>
-                <w:sz w:val="16"/>
-                <w:szCs w:val="16"/>
-              </w:rPr>
-              <w:t>KEY</w:t>
+              <w:t>PRIMARYKEY</w:t>
             </w:r>
             <w:r>
               <w:rPr>
@@ -374,17 +354,24 @@
               </w:rPr>
               <w:tab/>
             </w:r>
-            <w:proofErr w:type="spellStart"/>
-            <w:r>
-              <w:rPr>
-                <w:rFonts w:ascii="Consolas" w:hAnsi="Consolas" w:cs="Consolas"/>
-                <w:color w:val="000000"/>
-                <w:sz w:val="16"/>
-                <w:szCs w:val="16"/>
-              </w:rPr>
-              <w:t>numero</w:t>
-            </w:r>
-            <w:proofErr w:type="spellEnd"/>
+            <w:r>
+              <w:rPr>
+                <w:rFonts w:ascii="Consolas" w:hAnsi="Consolas" w:cs="Consolas"/>
+                <w:color w:val="000000"/>
+                <w:sz w:val="16"/>
+                <w:szCs w:val="16"/>
+              </w:rPr>
+              <w:t>N</w:t>
+            </w:r>
+            <w:r>
+              <w:rPr>
+                <w:rFonts w:ascii="Consolas" w:hAnsi="Consolas" w:cs="Consolas"/>
+                <w:color w:val="000000"/>
+                <w:sz w:val="16"/>
+                <w:szCs w:val="16"/>
+              </w:rPr>
+              <w:t>umero</w:t>
+            </w:r>
             <w:r>
               <w:rPr>
                 <w:rFonts w:ascii="Consolas" w:hAnsi="Consolas" w:cs="Consolas"/>
@@ -443,47 +430,7 @@
                 <w:sz w:val="16"/>
                 <w:szCs w:val="16"/>
               </w:rPr>
-              <w:t>NOT</w:t>
-            </w:r>
-            <w:r>
-              <w:rPr>
-                <w:rFonts w:ascii="Consolas" w:hAnsi="Consolas" w:cs="Consolas"/>
-                <w:color w:val="000000"/>
-                <w:sz w:val="16"/>
-                <w:szCs w:val="16"/>
-              </w:rPr>
-              <w:t xml:space="preserve"> </w:t>
-            </w:r>
-            <w:r>
-              <w:rPr>
-                <w:rFonts w:ascii="Consolas" w:hAnsi="Consolas" w:cs="Consolas"/>
-                <w:b/>
-                <w:bCs/>
-                <w:color w:val="800000"/>
-                <w:sz w:val="16"/>
-                <w:szCs w:val="16"/>
-              </w:rPr>
-              <w:t>NULL</w:t>
-            </w:r>
-            <w:r>
-              <w:rPr>
-                <w:rFonts w:ascii="Consolas" w:hAnsi="Consolas" w:cs="Consolas"/>
-                <w:color w:val="000000"/>
-                <w:sz w:val="16"/>
-                <w:szCs w:val="16"/>
-              </w:rPr>
-              <w:t xml:space="preserve"> </w:t>
-            </w:r>
-            <w:r>
-              <w:rPr>
-                <w:rFonts w:ascii="Consolas" w:hAnsi="Consolas" w:cs="Consolas"/>
-                <w:b/>
-                <w:bCs/>
-                <w:color w:val="800000"/>
-                <w:sz w:val="16"/>
-                <w:szCs w:val="16"/>
-              </w:rPr>
-              <w:t>UNIQUE</w:t>
+              <w:t>NOTNULLUNIQUE</w:t>
             </w:r>
             <w:r>
               <w:rPr>
@@ -501,27 +448,7 @@
                 <w:sz w:val="16"/>
                 <w:szCs w:val="16"/>
               </w:rPr>
-              <w:t xml:space="preserve">-- </w:t>
-            </w:r>
-            <w:proofErr w:type="spellStart"/>
-            <w:r>
-              <w:rPr>
-                <w:rFonts w:ascii="Consolas" w:hAnsi="Consolas" w:cs="Consolas"/>
-                <w:color w:val="808080"/>
-                <w:sz w:val="16"/>
-                <w:szCs w:val="16"/>
-              </w:rPr>
-              <w:t>numero</w:t>
-            </w:r>
-            <w:proofErr w:type="spellEnd"/>
-            <w:r>
-              <w:rPr>
-                <w:rFonts w:ascii="Consolas" w:hAnsi="Consolas" w:cs="Consolas"/>
-                <w:color w:val="808080"/>
-                <w:sz w:val="16"/>
-                <w:szCs w:val="16"/>
-              </w:rPr>
-              <w:t xml:space="preserve"> da conta corrente</w:t>
+              <w:t>-- numero da conta corrente</w:t>
             </w:r>
           </w:p>
           <w:p>
@@ -543,12 +470,30 @@
                 <w:szCs w:val="16"/>
               </w:rPr>
               <w:tab/>
-              <w:t xml:space="preserve">nome </w:t>
             </w:r>
             <w:proofErr w:type="gramStart"/>
             <w:r>
               <w:rPr>
                 <w:rFonts w:ascii="Consolas" w:hAnsi="Consolas" w:cs="Consolas"/>
+                <w:color w:val="000000"/>
+                <w:sz w:val="16"/>
+                <w:szCs w:val="16"/>
+              </w:rPr>
+              <w:t>nome</w:t>
+            </w:r>
+            <w:proofErr w:type="gramEnd"/>
+            <w:r>
+              <w:rPr>
+                <w:rFonts w:ascii="Consolas" w:hAnsi="Consolas" w:cs="Consolas"/>
+                <w:color w:val="000000"/>
+                <w:sz w:val="16"/>
+                <w:szCs w:val="16"/>
+              </w:rPr>
+              <w:t xml:space="preserve"> </w:t>
+            </w:r>
+            <w:r>
+              <w:rPr>
+                <w:rFonts w:ascii="Consolas" w:hAnsi="Consolas" w:cs="Consolas"/>
                 <w:b/>
                 <w:bCs/>
                 <w:color w:val="000080"/>
@@ -566,7 +511,6 @@
               </w:rPr>
               <w:t>(</w:t>
             </w:r>
-            <w:proofErr w:type="gramEnd"/>
             <w:r>
               <w:rPr>
                 <w:rFonts w:ascii="Consolas" w:hAnsi="Consolas" w:cs="Consolas"/>
@@ -594,27 +538,7 @@
                 <w:sz w:val="16"/>
                 <w:szCs w:val="16"/>
               </w:rPr>
-              <w:t>NOT</w:t>
-            </w:r>
-            <w:r>
-              <w:rPr>
-                <w:rFonts w:ascii="Consolas" w:hAnsi="Consolas" w:cs="Consolas"/>
-                <w:color w:val="000000"/>
-                <w:sz w:val="16"/>
-                <w:szCs w:val="16"/>
-              </w:rPr>
-              <w:t xml:space="preserve"> </w:t>
-            </w:r>
-            <w:r>
-              <w:rPr>
-                <w:rFonts w:ascii="Consolas" w:hAnsi="Consolas" w:cs="Consolas"/>
-                <w:b/>
-                <w:bCs/>
-                <w:color w:val="800000"/>
-                <w:sz w:val="16"/>
-                <w:szCs w:val="16"/>
-              </w:rPr>
-              <w:t>NULL</w:t>
+              <w:t>NOTNULL</w:t>
             </w:r>
             <w:r>
               <w:rPr>
@@ -654,12 +578,30 @@
                 <w:szCs w:val="16"/>
               </w:rPr>
               <w:tab/>
-              <w:t xml:space="preserve">ativo </w:t>
             </w:r>
             <w:proofErr w:type="gramStart"/>
             <w:r>
               <w:rPr>
                 <w:rFonts w:ascii="Consolas" w:hAnsi="Consolas" w:cs="Consolas"/>
+                <w:color w:val="000000"/>
+                <w:sz w:val="16"/>
+                <w:szCs w:val="16"/>
+              </w:rPr>
+              <w:t>ativo</w:t>
+            </w:r>
+            <w:proofErr w:type="gramEnd"/>
+            <w:r>
+              <w:rPr>
+                <w:rFonts w:ascii="Consolas" w:hAnsi="Consolas" w:cs="Consolas"/>
+                <w:color w:val="000000"/>
+                <w:sz w:val="16"/>
+                <w:szCs w:val="16"/>
+              </w:rPr>
+              <w:t xml:space="preserve"> </w:t>
+            </w:r>
+            <w:r>
+              <w:rPr>
+                <w:rFonts w:ascii="Consolas" w:hAnsi="Consolas" w:cs="Consolas"/>
                 <w:b/>
                 <w:bCs/>
                 <w:color w:val="000080"/>
@@ -677,7 +619,6 @@
               </w:rPr>
               <w:t>(</w:t>
             </w:r>
-            <w:proofErr w:type="gramEnd"/>
             <w:r>
               <w:rPr>
                 <w:rFonts w:ascii="Consolas" w:hAnsi="Consolas" w:cs="Consolas"/>
@@ -696,6 +637,7 @@
               </w:rPr>
               <w:t xml:space="preserve">) </w:t>
             </w:r>
+            <w:proofErr w:type="spellStart"/>
             <w:r>
               <w:rPr>
                 <w:rFonts w:ascii="Consolas" w:hAnsi="Consolas" w:cs="Consolas"/>
@@ -705,12 +647,15 @@
                 <w:sz w:val="16"/>
                 <w:szCs w:val="16"/>
               </w:rPr>
-              <w:t>NOT</w:t>
-            </w:r>
-            <w:r>
-              <w:rPr>
-                <w:rFonts w:ascii="Consolas" w:hAnsi="Consolas" w:cs="Consolas"/>
-                <w:color w:val="000000"/>
+              <w:t>NOTNULLdefault</w:t>
+            </w:r>
+            <w:proofErr w:type="spellEnd"/>
+            <w:r>
+              <w:rPr>
+                <w:rFonts w:ascii="Consolas" w:hAnsi="Consolas" w:cs="Consolas"/>
+                <w:b/>
+                <w:bCs/>
+                <w:color w:val="800000"/>
                 <w:sz w:val="16"/>
                 <w:szCs w:val="16"/>
               </w:rPr>
@@ -719,46 +664,6 @@
             <w:r>
               <w:rPr>
                 <w:rFonts w:ascii="Consolas" w:hAnsi="Consolas" w:cs="Consolas"/>
-                <w:b/>
-                <w:bCs/>
-                <w:color w:val="800000"/>
-                <w:sz w:val="16"/>
-                <w:szCs w:val="16"/>
-              </w:rPr>
-              <w:t>NULL</w:t>
-            </w:r>
-            <w:r>
-              <w:rPr>
-                <w:rFonts w:ascii="Consolas" w:hAnsi="Consolas" w:cs="Consolas"/>
-                <w:color w:val="000000"/>
-                <w:sz w:val="16"/>
-                <w:szCs w:val="16"/>
-              </w:rPr>
-              <w:t xml:space="preserve"> </w:t>
-            </w:r>
-            <w:r>
-              <w:rPr>
-                <w:rFonts w:ascii="Consolas" w:hAnsi="Consolas" w:cs="Consolas"/>
-                <w:b/>
-                <w:bCs/>
-                <w:color w:val="800000"/>
-                <w:sz w:val="16"/>
-                <w:szCs w:val="16"/>
-              </w:rPr>
-              <w:t>default</w:t>
-            </w:r>
-            <w:r>
-              <w:rPr>
-                <w:rFonts w:ascii="Consolas" w:hAnsi="Consolas" w:cs="Consolas"/>
-                <w:color w:val="000000"/>
-                <w:sz w:val="16"/>
-                <w:szCs w:val="16"/>
-              </w:rPr>
-              <w:t xml:space="preserve"> </w:t>
-            </w:r>
-            <w:r>
-              <w:rPr>
-                <w:rFonts w:ascii="Consolas" w:hAnsi="Consolas" w:cs="Consolas"/>
                 <w:color w:val="0000FF"/>
                 <w:sz w:val="16"/>
                 <w:szCs w:val="16"/>
@@ -781,27 +686,7 @@
                 <w:sz w:val="16"/>
                 <w:szCs w:val="16"/>
               </w:rPr>
-              <w:t xml:space="preserve">-- indicativo se a conta </w:t>
-            </w:r>
-            <w:proofErr w:type="spellStart"/>
-            <w:r>
-              <w:rPr>
-                <w:rFonts w:ascii="Consolas" w:hAnsi="Consolas" w:cs="Consolas"/>
-                <w:color w:val="808080"/>
-                <w:sz w:val="16"/>
-                <w:szCs w:val="16"/>
-              </w:rPr>
-              <w:t>esta</w:t>
-            </w:r>
-            <w:proofErr w:type="spellEnd"/>
-            <w:r>
-              <w:rPr>
-                <w:rFonts w:ascii="Consolas" w:hAnsi="Consolas" w:cs="Consolas"/>
-                <w:color w:val="808080"/>
-                <w:sz w:val="16"/>
-                <w:szCs w:val="16"/>
-              </w:rPr>
-              <w:t xml:space="preserve"> ativa. (0 = inativa, 1 = ativa).</w:t>
+              <w:t>-- indicativo se a conta esta ativa. (0 = inativa, 1 = ativa).</w:t>
             </w:r>
           </w:p>
           <w:p>
@@ -963,27 +848,7 @@
                 <w:sz w:val="16"/>
                 <w:szCs w:val="16"/>
               </w:rPr>
-              <w:t>CREATE</w:t>
-            </w:r>
-            <w:r>
-              <w:rPr>
-                <w:rFonts w:ascii="Consolas" w:hAnsi="Consolas" w:cs="Consolas"/>
-                <w:color w:val="000000"/>
-                <w:sz w:val="16"/>
-                <w:szCs w:val="16"/>
-              </w:rPr>
-              <w:t xml:space="preserve"> </w:t>
-            </w:r>
-            <w:r>
-              <w:rPr>
-                <w:rFonts w:ascii="Consolas" w:hAnsi="Consolas" w:cs="Consolas"/>
-                <w:b/>
-                <w:bCs/>
-                <w:color w:val="800000"/>
-                <w:sz w:val="16"/>
-                <w:szCs w:val="16"/>
-              </w:rPr>
-              <w:t>TABLE</w:t>
+              <w:t>CREATETABLE</w:t>
             </w:r>
             <w:r>
               <w:rPr>
@@ -1023,7 +888,16 @@
                 <w:sz w:val="16"/>
                 <w:szCs w:val="16"/>
               </w:rPr>
-              <w:t>idmovimento</w:t>
+              <w:t>I</w:t>
+            </w:r>
+            <w:r>
+              <w:rPr>
+                <w:rFonts w:ascii="Consolas" w:hAnsi="Consolas" w:cs="Consolas"/>
+                <w:color w:val="000000"/>
+                <w:sz w:val="16"/>
+                <w:szCs w:val="16"/>
+              </w:rPr>
+              <w:t>dmovimento</w:t>
             </w:r>
             <w:proofErr w:type="spellEnd"/>
             <w:r>
@@ -1084,27 +958,7 @@
                 <w:sz w:val="16"/>
                 <w:szCs w:val="16"/>
               </w:rPr>
-              <w:t>PRIMARY</w:t>
-            </w:r>
-            <w:r>
-              <w:rPr>
-                <w:rFonts w:ascii="Consolas" w:hAnsi="Consolas" w:cs="Consolas"/>
-                <w:color w:val="000000"/>
-                <w:sz w:val="16"/>
-                <w:szCs w:val="16"/>
-              </w:rPr>
-              <w:t xml:space="preserve"> </w:t>
-            </w:r>
-            <w:r>
-              <w:rPr>
-                <w:rFonts w:ascii="Consolas" w:hAnsi="Consolas" w:cs="Consolas"/>
-                <w:b/>
-                <w:bCs/>
-                <w:color w:val="800000"/>
-                <w:sz w:val="16"/>
-                <w:szCs w:val="16"/>
-              </w:rPr>
-              <w:t>KEY</w:t>
+              <w:t>PRIMARYKEY</w:t>
             </w:r>
             <w:r>
               <w:rPr>
@@ -1132,27 +986,7 @@
                 <w:sz w:val="16"/>
                 <w:szCs w:val="16"/>
               </w:rPr>
-              <w:t>identificacao</w:t>
-            </w:r>
-            <w:proofErr w:type="spellEnd"/>
-            <w:r>
-              <w:rPr>
-                <w:rFonts w:ascii="Consolas" w:hAnsi="Consolas" w:cs="Consolas"/>
-                <w:color w:val="808080"/>
-                <w:sz w:val="16"/>
-                <w:szCs w:val="16"/>
-              </w:rPr>
-              <w:t xml:space="preserve"> </w:t>
-            </w:r>
-            <w:proofErr w:type="spellStart"/>
-            <w:r>
-              <w:rPr>
-                <w:rFonts w:ascii="Consolas" w:hAnsi="Consolas" w:cs="Consolas"/>
-                <w:color w:val="808080"/>
-                <w:sz w:val="16"/>
-                <w:szCs w:val="16"/>
-              </w:rPr>
-              <w:t>unica</w:t>
+              <w:t>identificacaounica</w:t>
             </w:r>
             <w:proofErr w:type="spellEnd"/>
             <w:r>
@@ -1193,7 +1027,16 @@
                 <w:sz w:val="16"/>
                 <w:szCs w:val="16"/>
               </w:rPr>
-              <w:t>idcontacorrente</w:t>
+              <w:t>I</w:t>
+            </w:r>
+            <w:r>
+              <w:rPr>
+                <w:rFonts w:ascii="Consolas" w:hAnsi="Consolas" w:cs="Consolas"/>
+                <w:color w:val="000000"/>
+                <w:sz w:val="16"/>
+                <w:szCs w:val="16"/>
+              </w:rPr>
+              <w:t>dcontacorrente</w:t>
             </w:r>
             <w:proofErr w:type="spellEnd"/>
             <w:r>
@@ -1254,27 +1097,7 @@
                 <w:sz w:val="16"/>
                 <w:szCs w:val="16"/>
               </w:rPr>
-              <w:t>NOT</w:t>
-            </w:r>
-            <w:r>
-              <w:rPr>
-                <w:rFonts w:ascii="Consolas" w:hAnsi="Consolas" w:cs="Consolas"/>
-                <w:color w:val="000000"/>
-                <w:sz w:val="16"/>
-                <w:szCs w:val="16"/>
-              </w:rPr>
-              <w:t xml:space="preserve"> </w:t>
-            </w:r>
-            <w:r>
-              <w:rPr>
-                <w:rFonts w:ascii="Consolas" w:hAnsi="Consolas" w:cs="Consolas"/>
-                <w:b/>
-                <w:bCs/>
-                <w:color w:val="800000"/>
-                <w:sz w:val="16"/>
-                <w:szCs w:val="16"/>
-              </w:rPr>
-              <w:t>NULL</w:t>
+              <w:t>NOTNULL</w:t>
             </w:r>
             <w:r>
               <w:rPr>
@@ -1302,27 +1125,7 @@
                 <w:sz w:val="16"/>
                 <w:szCs w:val="16"/>
               </w:rPr>
-              <w:t>identificacao</w:t>
-            </w:r>
-            <w:proofErr w:type="spellEnd"/>
-            <w:r>
-              <w:rPr>
-                <w:rFonts w:ascii="Consolas" w:hAnsi="Consolas" w:cs="Consolas"/>
-                <w:color w:val="808080"/>
-                <w:sz w:val="16"/>
-                <w:szCs w:val="16"/>
-              </w:rPr>
-              <w:t xml:space="preserve"> </w:t>
-            </w:r>
-            <w:proofErr w:type="spellStart"/>
-            <w:r>
-              <w:rPr>
-                <w:rFonts w:ascii="Consolas" w:hAnsi="Consolas" w:cs="Consolas"/>
-                <w:color w:val="808080"/>
-                <w:sz w:val="16"/>
-                <w:szCs w:val="16"/>
-              </w:rPr>
-              <w:t>unica</w:t>
+              <w:t>identificacaounica</w:t>
             </w:r>
             <w:proofErr w:type="spellEnd"/>
             <w:r>
@@ -1363,7 +1166,16 @@
                 <w:sz w:val="16"/>
                 <w:szCs w:val="16"/>
               </w:rPr>
-              <w:t>datamovimento</w:t>
+              <w:t>D</w:t>
+            </w:r>
+            <w:r>
+              <w:rPr>
+                <w:rFonts w:ascii="Consolas" w:hAnsi="Consolas" w:cs="Consolas"/>
+                <w:color w:val="000000"/>
+                <w:sz w:val="16"/>
+                <w:szCs w:val="16"/>
+              </w:rPr>
+              <w:t>atamovimento</w:t>
             </w:r>
             <w:proofErr w:type="spellEnd"/>
             <w:r>
@@ -1424,27 +1236,7 @@
                 <w:sz w:val="16"/>
                 <w:szCs w:val="16"/>
               </w:rPr>
-              <w:t>NOT</w:t>
-            </w:r>
-            <w:r>
-              <w:rPr>
-                <w:rFonts w:ascii="Consolas" w:hAnsi="Consolas" w:cs="Consolas"/>
-                <w:color w:val="000000"/>
-                <w:sz w:val="16"/>
-                <w:szCs w:val="16"/>
-              </w:rPr>
-              <w:t xml:space="preserve"> </w:t>
-            </w:r>
-            <w:r>
-              <w:rPr>
-                <w:rFonts w:ascii="Consolas" w:hAnsi="Consolas" w:cs="Consolas"/>
-                <w:b/>
-                <w:bCs/>
-                <w:color w:val="800000"/>
-                <w:sz w:val="16"/>
-                <w:szCs w:val="16"/>
-              </w:rPr>
-              <w:t>NULL</w:t>
+              <w:t>NOTNULL</w:t>
             </w:r>
             <w:r>
               <w:rPr>
@@ -1493,7 +1285,16 @@
                 <w:sz w:val="16"/>
                 <w:szCs w:val="16"/>
               </w:rPr>
-              <w:t>tipomovimento</w:t>
+              <w:t>T</w:t>
+            </w:r>
+            <w:r>
+              <w:rPr>
+                <w:rFonts w:ascii="Consolas" w:hAnsi="Consolas" w:cs="Consolas"/>
+                <w:color w:val="000000"/>
+                <w:sz w:val="16"/>
+                <w:szCs w:val="16"/>
+              </w:rPr>
+              <w:t>ipomovimento</w:t>
             </w:r>
             <w:proofErr w:type="spellEnd"/>
             <w:r>
@@ -1554,27 +1355,7 @@
                 <w:sz w:val="16"/>
                 <w:szCs w:val="16"/>
               </w:rPr>
-              <w:t>NOT</w:t>
-            </w:r>
-            <w:r>
-              <w:rPr>
-                <w:rFonts w:ascii="Consolas" w:hAnsi="Consolas" w:cs="Consolas"/>
-                <w:color w:val="000000"/>
-                <w:sz w:val="16"/>
-                <w:szCs w:val="16"/>
-              </w:rPr>
-              <w:t xml:space="preserve"> </w:t>
-            </w:r>
-            <w:r>
-              <w:rPr>
-                <w:rFonts w:ascii="Consolas" w:hAnsi="Consolas" w:cs="Consolas"/>
-                <w:b/>
-                <w:bCs/>
-                <w:color w:val="800000"/>
-                <w:sz w:val="16"/>
-                <w:szCs w:val="16"/>
-              </w:rPr>
-              <w:t>NULL</w:t>
+              <w:t>NOTNULL</w:t>
             </w:r>
             <w:r>
               <w:rPr>
@@ -1602,7 +1383,7 @@
                 <w:sz w:val="16"/>
                 <w:szCs w:val="16"/>
               </w:rPr>
-              <w:t>Credito</w:t>
+              <w:t>Credito,</w:t>
             </w:r>
             <w:proofErr w:type="gramEnd"/>
             <w:r>
@@ -1612,7 +1393,7 @@
                 <w:sz w:val="16"/>
                 <w:szCs w:val="16"/>
               </w:rPr>
-              <w:t>, D = Debito).</w:t>
+              <w:t xml:space="preserve"> D = Debito).</w:t>
             </w:r>
           </w:p>
           <w:p>
@@ -1634,7 +1415,26 @@
                 <w:szCs w:val="16"/>
               </w:rPr>
               <w:tab/>
-              <w:t xml:space="preserve">valor </w:t>
+            </w:r>
+            <w:proofErr w:type="gramStart"/>
+            <w:r>
+              <w:rPr>
+                <w:rFonts w:ascii="Consolas" w:hAnsi="Consolas" w:cs="Consolas"/>
+                <w:color w:val="000000"/>
+                <w:sz w:val="16"/>
+                <w:szCs w:val="16"/>
+              </w:rPr>
+              <w:t>valor</w:t>
+            </w:r>
+            <w:proofErr w:type="gramEnd"/>
+            <w:r>
+              <w:rPr>
+                <w:rFonts w:ascii="Consolas" w:hAnsi="Consolas" w:cs="Consolas"/>
+                <w:color w:val="000000"/>
+                <w:sz w:val="16"/>
+                <w:szCs w:val="16"/>
+              </w:rPr>
+              <w:t xml:space="preserve"> </w:t>
             </w:r>
             <w:r>
               <w:rPr>
@@ -1650,7 +1450,9 @@
             <w:r>
               <w:rPr>
                 <w:rFonts w:ascii="Consolas" w:hAnsi="Consolas" w:cs="Consolas"/>
-                <w:color w:val="000000"/>
+                <w:b/>
+                <w:bCs/>
+                <w:color w:val="000080"/>
                 <w:sz w:val="16"/>
                 <w:szCs w:val="16"/>
               </w:rPr>
@@ -1665,27 +1467,7 @@
                 <w:sz w:val="16"/>
                 <w:szCs w:val="16"/>
               </w:rPr>
-              <w:t>NOT</w:t>
-            </w:r>
-            <w:r>
-              <w:rPr>
-                <w:rFonts w:ascii="Consolas" w:hAnsi="Consolas" w:cs="Consolas"/>
-                <w:color w:val="000000"/>
-                <w:sz w:val="16"/>
-                <w:szCs w:val="16"/>
-              </w:rPr>
-              <w:t xml:space="preserve"> </w:t>
-            </w:r>
-            <w:r>
-              <w:rPr>
-                <w:rFonts w:ascii="Consolas" w:hAnsi="Consolas" w:cs="Consolas"/>
-                <w:b/>
-                <w:bCs/>
-                <w:color w:val="800000"/>
-                <w:sz w:val="16"/>
-                <w:szCs w:val="16"/>
-              </w:rPr>
-              <w:t>NULL</w:t>
+              <w:t>NOTNULL</w:t>
             </w:r>
             <w:r>
               <w:rPr>
@@ -1843,6 +1625,7 @@
               </w:rPr>
               <w:tab/>
             </w:r>
+            <w:proofErr w:type="gramStart"/>
             <w:r>
               <w:rPr>
                 <w:rFonts w:ascii="Consolas" w:hAnsi="Consolas" w:cs="Consolas"/>
@@ -1852,7 +1635,7 @@
                 <w:sz w:val="16"/>
                 <w:szCs w:val="16"/>
               </w:rPr>
-              <w:t>FOREIGN</w:t>
+              <w:t>FOREIGNKEY</w:t>
             </w:r>
             <w:r>
               <w:rPr>
@@ -1863,7 +1646,36 @@
               </w:rPr>
               <w:t xml:space="preserve"> </w:t>
             </w:r>
-            <w:proofErr w:type="gramStart"/>
+            <w:proofErr w:type="spellStart"/>
+            <w:r>
+              <w:rPr>
+                <w:rFonts w:ascii="Consolas" w:hAnsi="Consolas" w:cs="Consolas"/>
+                <w:color w:val="000000"/>
+                <w:sz w:val="16"/>
+                <w:szCs w:val="16"/>
+              </w:rPr>
+              <w:t>idcontacorrente</w:t>
+            </w:r>
+            <w:proofErr w:type="spellEnd"/>
+            <w:r>
+              <w:rPr>
+                <w:rFonts w:ascii="Consolas" w:hAnsi="Consolas" w:cs="Consolas"/>
+                <w:color w:val="000000"/>
+                <w:sz w:val="16"/>
+                <w:szCs w:val="16"/>
+              </w:rPr>
+              <w:t>)</w:t>
+            </w:r>
+            <w:proofErr w:type="gramEnd"/>
+            <w:r>
+              <w:rPr>
+                <w:rFonts w:ascii="Consolas" w:hAnsi="Consolas" w:cs="Consolas"/>
+                <w:color w:val="000000"/>
+                <w:sz w:val="16"/>
+                <w:szCs w:val="16"/>
+              </w:rPr>
+              <w:t xml:space="preserve"> </w:t>
+            </w:r>
             <w:r>
               <w:rPr>
                 <w:rFonts w:ascii="Consolas" w:hAnsi="Consolas" w:cs="Consolas"/>
@@ -1873,27 +1685,28 @@
                 <w:sz w:val="16"/>
                 <w:szCs w:val="16"/>
               </w:rPr>
-              <w:t>KEY</w:t>
-            </w:r>
-            <w:r>
-              <w:rPr>
-                <w:rFonts w:ascii="Consolas" w:hAnsi="Consolas" w:cs="Consolas"/>
-                <w:color w:val="000000"/>
-                <w:sz w:val="16"/>
-                <w:szCs w:val="16"/>
-              </w:rPr>
-              <w:t>(</w:t>
+              <w:t>REFERENCES</w:t>
+            </w:r>
+            <w:r>
+              <w:rPr>
+                <w:rFonts w:ascii="Consolas" w:hAnsi="Consolas" w:cs="Consolas"/>
+                <w:b/>
+                <w:bCs/>
+                <w:color w:val="800000"/>
+                <w:sz w:val="16"/>
+                <w:szCs w:val="16"/>
+              </w:rPr>
+              <w:t xml:space="preserve"> </w:t>
             </w:r>
             <w:proofErr w:type="spellStart"/>
-            <w:proofErr w:type="gramEnd"/>
-            <w:r>
-              <w:rPr>
-                <w:rFonts w:ascii="Consolas" w:hAnsi="Consolas" w:cs="Consolas"/>
-                <w:color w:val="000000"/>
-                <w:sz w:val="16"/>
-                <w:szCs w:val="16"/>
-              </w:rPr>
-              <w:t>idcontacorrente</w:t>
+            <w:r>
+              <w:rPr>
+                <w:rFonts w:ascii="Consolas" w:hAnsi="Consolas" w:cs="Consolas"/>
+                <w:color w:val="000000"/>
+                <w:sz w:val="16"/>
+                <w:szCs w:val="16"/>
+              </w:rPr>
+              <w:t>contacorrente</w:t>
             </w:r>
             <w:proofErr w:type="spellEnd"/>
             <w:r>
@@ -1903,39 +1716,8 @@
                 <w:sz w:val="16"/>
                 <w:szCs w:val="16"/>
               </w:rPr>
-              <w:t xml:space="preserve">) </w:t>
-            </w:r>
-            <w:r>
-              <w:rPr>
-                <w:rFonts w:ascii="Consolas" w:hAnsi="Consolas" w:cs="Consolas"/>
-                <w:b/>
-                <w:bCs/>
-                <w:color w:val="800000"/>
-                <w:sz w:val="16"/>
-                <w:szCs w:val="16"/>
-              </w:rPr>
-              <w:t>REFERENCES</w:t>
-            </w:r>
-            <w:r>
-              <w:rPr>
-                <w:rFonts w:ascii="Consolas" w:hAnsi="Consolas" w:cs="Consolas"/>
-                <w:color w:val="000000"/>
-                <w:sz w:val="16"/>
-                <w:szCs w:val="16"/>
-              </w:rPr>
               <w:t xml:space="preserve"> </w:t>
             </w:r>
-            <w:proofErr w:type="spellStart"/>
-            <w:r>
-              <w:rPr>
-                <w:rFonts w:ascii="Consolas" w:hAnsi="Consolas" w:cs="Consolas"/>
-                <w:color w:val="000000"/>
-                <w:sz w:val="16"/>
-                <w:szCs w:val="16"/>
-              </w:rPr>
-              <w:t>contacorrente</w:t>
-            </w:r>
-            <w:proofErr w:type="spellEnd"/>
             <w:r>
               <w:rPr>
                 <w:rFonts w:ascii="Consolas" w:hAnsi="Consolas" w:cs="Consolas"/>
@@ -2028,16 +1810,7 @@
                 <w:sz w:val="16"/>
                 <w:szCs w:val="16"/>
               </w:rPr>
-              <w:t>CREATE</w:t>
-            </w:r>
-            <w:r>
-              <w:rPr>
-                <w:rFonts w:ascii="Consolas" w:hAnsi="Consolas" w:cs="Consolas"/>
-                <w:color w:val="000000"/>
-                <w:sz w:val="16"/>
-                <w:szCs w:val="16"/>
-              </w:rPr>
-              <w:t xml:space="preserve"> </w:t>
+              <w:t>CREATETABLE</w:t>
             </w:r>
             <w:r>
               <w:rPr>
@@ -2045,15 +1818,6 @@
                 <w:b/>
                 <w:bCs/>
                 <w:color w:val="800000"/>
-                <w:sz w:val="16"/>
-                <w:szCs w:val="16"/>
-              </w:rPr>
-              <w:t>TABLE</w:t>
-            </w:r>
-            <w:r>
-              <w:rPr>
-                <w:rFonts w:ascii="Consolas" w:hAnsi="Consolas" w:cs="Consolas"/>
-                <w:color w:val="000000"/>
                 <w:sz w:val="16"/>
                 <w:szCs w:val="16"/>
               </w:rPr>
@@ -2101,6 +1865,7 @@
               <w:tab/>
             </w:r>
             <w:proofErr w:type="spellStart"/>
+            <w:proofErr w:type="gramStart"/>
             <w:r>
               <w:rPr>
                 <w:rFonts w:ascii="Consolas" w:hAnsi="Consolas" w:cs="Consolas"/>
@@ -2111,6 +1876,7 @@
               <w:t>chave_idempotencia</w:t>
             </w:r>
             <w:proofErr w:type="spellEnd"/>
+            <w:proofErr w:type="gramEnd"/>
             <w:r>
               <w:rPr>
                 <w:rFonts w:ascii="Consolas" w:hAnsi="Consolas" w:cs="Consolas"/>
@@ -2120,7 +1886,6 @@
               </w:rPr>
               <w:t xml:space="preserve"> </w:t>
             </w:r>
-            <w:proofErr w:type="gramStart"/>
             <w:r>
               <w:rPr>
                 <w:rFonts w:ascii="Consolas" w:hAnsi="Consolas" w:cs="Consolas"/>
@@ -2141,7 +1906,6 @@
               </w:rPr>
               <w:t>(</w:t>
             </w:r>
-            <w:proofErr w:type="gramEnd"/>
             <w:r>
               <w:rPr>
                 <w:rFonts w:ascii="Consolas" w:hAnsi="Consolas" w:cs="Consolas"/>
@@ -2169,27 +1933,7 @@
                 <w:sz w:val="16"/>
                 <w:szCs w:val="16"/>
               </w:rPr>
-              <w:t>PRIMARY</w:t>
-            </w:r>
-            <w:r>
-              <w:rPr>
-                <w:rFonts w:ascii="Consolas" w:hAnsi="Consolas" w:cs="Consolas"/>
-                <w:color w:val="000000"/>
-                <w:sz w:val="16"/>
-                <w:szCs w:val="16"/>
-              </w:rPr>
-              <w:t xml:space="preserve"> </w:t>
-            </w:r>
-            <w:r>
-              <w:rPr>
-                <w:rFonts w:ascii="Consolas" w:hAnsi="Consolas" w:cs="Consolas"/>
-                <w:b/>
-                <w:bCs/>
-                <w:color w:val="800000"/>
-                <w:sz w:val="16"/>
-                <w:szCs w:val="16"/>
-              </w:rPr>
-              <w:t>KEY</w:t>
+              <w:t>PRIMARYKEY</w:t>
             </w:r>
             <w:r>
               <w:rPr>
@@ -2261,17 +2005,17 @@
               </w:rPr>
               <w:tab/>
             </w:r>
-            <w:proofErr w:type="spellStart"/>
-            <w:r>
-              <w:rPr>
-                <w:rFonts w:ascii="Consolas" w:hAnsi="Consolas" w:cs="Consolas"/>
-                <w:color w:val="000000"/>
-                <w:sz w:val="16"/>
-                <w:szCs w:val="16"/>
-              </w:rPr>
-              <w:t>requisicao</w:t>
-            </w:r>
-            <w:proofErr w:type="spellEnd"/>
+            <w:proofErr w:type="gramStart"/>
+            <w:r>
+              <w:rPr>
+                <w:rFonts w:ascii="Consolas" w:hAnsi="Consolas" w:cs="Consolas"/>
+                <w:color w:val="000000"/>
+                <w:sz w:val="16"/>
+                <w:szCs w:val="16"/>
+              </w:rPr>
+              <w:t>requisição</w:t>
+            </w:r>
+            <w:proofErr w:type="gramEnd"/>
             <w:r>
               <w:rPr>
                 <w:rFonts w:ascii="Consolas" w:hAnsi="Consolas" w:cs="Consolas"/>
@@ -2281,7 +2025,6 @@
               </w:rPr>
               <w:t xml:space="preserve"> </w:t>
             </w:r>
-            <w:proofErr w:type="gramStart"/>
             <w:r>
               <w:rPr>
                 <w:rFonts w:ascii="Consolas" w:hAnsi="Consolas" w:cs="Consolas"/>
@@ -2302,7 +2045,6 @@
               </w:rPr>
               <w:t>(</w:t>
             </w:r>
-            <w:proofErr w:type="gramEnd"/>
             <w:r>
               <w:rPr>
                 <w:rFonts w:ascii="Consolas" w:hAnsi="Consolas" w:cs="Consolas"/>
@@ -2361,12 +2103,30 @@
                 <w:szCs w:val="16"/>
               </w:rPr>
               <w:tab/>
-              <w:t xml:space="preserve">resultado </w:t>
             </w:r>
             <w:proofErr w:type="gramStart"/>
             <w:r>
               <w:rPr>
                 <w:rFonts w:ascii="Consolas" w:hAnsi="Consolas" w:cs="Consolas"/>
+                <w:color w:val="000000"/>
+                <w:sz w:val="16"/>
+                <w:szCs w:val="16"/>
+              </w:rPr>
+              <w:t>resultado</w:t>
+            </w:r>
+            <w:proofErr w:type="gramEnd"/>
+            <w:r>
+              <w:rPr>
+                <w:rFonts w:ascii="Consolas" w:hAnsi="Consolas" w:cs="Consolas"/>
+                <w:color w:val="000000"/>
+                <w:sz w:val="16"/>
+                <w:szCs w:val="16"/>
+              </w:rPr>
+              <w:t xml:space="preserve"> </w:t>
+            </w:r>
+            <w:r>
+              <w:rPr>
+                <w:rFonts w:ascii="Consolas" w:hAnsi="Consolas" w:cs="Consolas"/>
                 <w:b/>
                 <w:bCs/>
                 <w:color w:val="000080"/>
@@ -2384,7 +2144,6 @@
               </w:rPr>
               <w:t>(</w:t>
             </w:r>
-            <w:proofErr w:type="gramEnd"/>
             <w:r>
               <w:rPr>
                 <w:rFonts w:ascii="Consolas" w:hAnsi="Consolas" w:cs="Consolas"/>
@@ -2471,16 +2230,7 @@
                 <w:sz w:val="16"/>
                 <w:szCs w:val="16"/>
               </w:rPr>
-              <w:t>INSERT</w:t>
-            </w:r>
-            <w:r>
-              <w:rPr>
-                <w:rFonts w:ascii="Consolas" w:hAnsi="Consolas" w:cs="Consolas"/>
-                <w:color w:val="000000"/>
-                <w:sz w:val="16"/>
-                <w:szCs w:val="16"/>
-              </w:rPr>
-              <w:t xml:space="preserve"> </w:t>
+              <w:t>INSERTINTO</w:t>
             </w:r>
             <w:r>
               <w:rPr>
@@ -2488,15 +2238,6 @@
                 <w:b/>
                 <w:bCs/>
                 <w:color w:val="800000"/>
-                <w:sz w:val="16"/>
-                <w:szCs w:val="16"/>
-              </w:rPr>
-              <w:t>INTO</w:t>
-            </w:r>
-            <w:r>
-              <w:rPr>
-                <w:rFonts w:ascii="Consolas" w:hAnsi="Consolas" w:cs="Consolas"/>
-                <w:color w:val="000000"/>
                 <w:sz w:val="16"/>
                 <w:szCs w:val="16"/>
               </w:rPr>
@@ -2542,27 +2283,7 @@
                 <w:sz w:val="16"/>
                 <w:szCs w:val="16"/>
               </w:rPr>
-              <w:t xml:space="preserve">, </w:t>
-            </w:r>
-            <w:proofErr w:type="spellStart"/>
-            <w:r>
-              <w:rPr>
-                <w:rFonts w:ascii="Consolas" w:hAnsi="Consolas" w:cs="Consolas"/>
-                <w:color w:val="000000"/>
-                <w:sz w:val="16"/>
-                <w:szCs w:val="16"/>
-              </w:rPr>
-              <w:t>numero</w:t>
-            </w:r>
-            <w:proofErr w:type="spellEnd"/>
-            <w:r>
-              <w:rPr>
-                <w:rFonts w:ascii="Consolas" w:hAnsi="Consolas" w:cs="Consolas"/>
-                <w:color w:val="000000"/>
-                <w:sz w:val="16"/>
-                <w:szCs w:val="16"/>
-              </w:rPr>
-              <w:t xml:space="preserve">, nome, ativo) </w:t>
+              <w:t xml:space="preserve">, numero, nome, ativo) </w:t>
             </w:r>
             <w:r>
               <w:rPr>
@@ -2686,16 +2407,7 @@
                 <w:sz w:val="16"/>
                 <w:szCs w:val="16"/>
               </w:rPr>
-              <w:t>INSERT</w:t>
-            </w:r>
-            <w:r>
-              <w:rPr>
-                <w:rFonts w:ascii="Consolas" w:hAnsi="Consolas" w:cs="Consolas"/>
-                <w:color w:val="000000"/>
-                <w:sz w:val="16"/>
-                <w:szCs w:val="16"/>
-              </w:rPr>
-              <w:t xml:space="preserve"> </w:t>
+              <w:t>INSERTINTO</w:t>
             </w:r>
             <w:r>
               <w:rPr>
@@ -2703,15 +2415,6 @@
                 <w:b/>
                 <w:bCs/>
                 <w:color w:val="800000"/>
-                <w:sz w:val="16"/>
-                <w:szCs w:val="16"/>
-              </w:rPr>
-              <w:t>INTO</w:t>
-            </w:r>
-            <w:r>
-              <w:rPr>
-                <w:rFonts w:ascii="Consolas" w:hAnsi="Consolas" w:cs="Consolas"/>
-                <w:color w:val="000000"/>
                 <w:sz w:val="16"/>
                 <w:szCs w:val="16"/>
               </w:rPr>
@@ -2757,27 +2460,7 @@
                 <w:sz w:val="16"/>
                 <w:szCs w:val="16"/>
               </w:rPr>
-              <w:t xml:space="preserve">, </w:t>
-            </w:r>
-            <w:proofErr w:type="spellStart"/>
-            <w:r>
-              <w:rPr>
-                <w:rFonts w:ascii="Consolas" w:hAnsi="Consolas" w:cs="Consolas"/>
-                <w:color w:val="000000"/>
-                <w:sz w:val="16"/>
-                <w:szCs w:val="16"/>
-              </w:rPr>
-              <w:t>numero</w:t>
-            </w:r>
-            <w:proofErr w:type="spellEnd"/>
-            <w:r>
-              <w:rPr>
-                <w:rFonts w:ascii="Consolas" w:hAnsi="Consolas" w:cs="Consolas"/>
-                <w:color w:val="000000"/>
-                <w:sz w:val="16"/>
-                <w:szCs w:val="16"/>
-              </w:rPr>
-              <w:t xml:space="preserve">, nome, ativo) </w:t>
+              <w:t xml:space="preserve">, numero, nome, ativo) </w:t>
             </w:r>
             <w:r>
               <w:rPr>
@@ -2901,16 +2584,7 @@
                 <w:sz w:val="16"/>
                 <w:szCs w:val="16"/>
               </w:rPr>
-              <w:t>INSERT</w:t>
-            </w:r>
-            <w:r>
-              <w:rPr>
-                <w:rFonts w:ascii="Consolas" w:hAnsi="Consolas" w:cs="Consolas"/>
-                <w:color w:val="000000"/>
-                <w:sz w:val="16"/>
-                <w:szCs w:val="16"/>
-              </w:rPr>
-              <w:t xml:space="preserve"> </w:t>
+              <w:t>INSERTINTO</w:t>
             </w:r>
             <w:r>
               <w:rPr>
@@ -2918,15 +2592,6 @@
                 <w:b/>
                 <w:bCs/>
                 <w:color w:val="800000"/>
-                <w:sz w:val="16"/>
-                <w:szCs w:val="16"/>
-              </w:rPr>
-              <w:t>INTO</w:t>
-            </w:r>
-            <w:r>
-              <w:rPr>
-                <w:rFonts w:ascii="Consolas" w:hAnsi="Consolas" w:cs="Consolas"/>
-                <w:color w:val="000000"/>
                 <w:sz w:val="16"/>
                 <w:szCs w:val="16"/>
               </w:rPr>
@@ -2972,122 +2637,82 @@
                 <w:sz w:val="16"/>
                 <w:szCs w:val="16"/>
               </w:rPr>
+              <w:t xml:space="preserve">, numero, nome, ativo) </w:t>
+            </w:r>
+            <w:r>
+              <w:rPr>
+                <w:rFonts w:ascii="Consolas" w:hAnsi="Consolas" w:cs="Consolas"/>
+                <w:b/>
+                <w:bCs/>
+                <w:color w:val="800000"/>
+                <w:sz w:val="16"/>
+                <w:szCs w:val="16"/>
+              </w:rPr>
+              <w:t>VALUES</w:t>
+            </w:r>
+            <w:r>
+              <w:rPr>
+                <w:rFonts w:ascii="Consolas" w:hAnsi="Consolas" w:cs="Consolas"/>
+                <w:color w:val="000000"/>
+                <w:sz w:val="16"/>
+                <w:szCs w:val="16"/>
+              </w:rPr>
+              <w:t>(</w:t>
+            </w:r>
+            <w:r>
+              <w:rPr>
+                <w:rFonts w:ascii="Consolas" w:hAnsi="Consolas" w:cs="Consolas"/>
+                <w:color w:val="008000"/>
+                <w:sz w:val="16"/>
+                <w:szCs w:val="16"/>
+              </w:rPr>
+              <w:t>'382D323D-7067-ED11-8866-7D5DFA4A16C9'</w:t>
+            </w:r>
+            <w:r>
+              <w:rPr>
+                <w:rFonts w:ascii="Consolas" w:hAnsi="Consolas" w:cs="Consolas"/>
+                <w:color w:val="000000"/>
+                <w:sz w:val="16"/>
+                <w:szCs w:val="16"/>
+              </w:rPr>
               <w:t xml:space="preserve">, </w:t>
             </w:r>
+            <w:r>
+              <w:rPr>
+                <w:rFonts w:ascii="Consolas" w:hAnsi="Consolas" w:cs="Consolas"/>
+                <w:color w:val="0000FF"/>
+                <w:sz w:val="16"/>
+                <w:szCs w:val="16"/>
+              </w:rPr>
+              <w:t>789</w:t>
+            </w:r>
+            <w:r>
+              <w:rPr>
+                <w:rFonts w:ascii="Consolas" w:hAnsi="Consolas" w:cs="Consolas"/>
+                <w:color w:val="000000"/>
+                <w:sz w:val="16"/>
+                <w:szCs w:val="16"/>
+              </w:rPr>
+              <w:t xml:space="preserve">, </w:t>
+            </w:r>
+            <w:r>
+              <w:rPr>
+                <w:rFonts w:ascii="Consolas" w:hAnsi="Consolas" w:cs="Consolas"/>
+                <w:color w:val="008000"/>
+                <w:sz w:val="16"/>
+                <w:szCs w:val="16"/>
+              </w:rPr>
+              <w:t>'</w:t>
+            </w:r>
             <w:proofErr w:type="spellStart"/>
             <w:r>
               <w:rPr>
                 <w:rFonts w:ascii="Consolas" w:hAnsi="Consolas" w:cs="Consolas"/>
-                <w:color w:val="000000"/>
-                <w:sz w:val="16"/>
-                <w:szCs w:val="16"/>
-              </w:rPr>
-              <w:t>numero</w:t>
-            </w:r>
-            <w:proofErr w:type="spellEnd"/>
-            <w:r>
-              <w:rPr>
-                <w:rFonts w:ascii="Consolas" w:hAnsi="Consolas" w:cs="Consolas"/>
-                <w:color w:val="000000"/>
-                <w:sz w:val="16"/>
-                <w:szCs w:val="16"/>
-              </w:rPr>
-              <w:t xml:space="preserve">, nome, ativo) </w:t>
-            </w:r>
-            <w:r>
-              <w:rPr>
-                <w:rFonts w:ascii="Consolas" w:hAnsi="Consolas" w:cs="Consolas"/>
-                <w:b/>
-                <w:bCs/>
-                <w:color w:val="800000"/>
-                <w:sz w:val="16"/>
-                <w:szCs w:val="16"/>
-              </w:rPr>
-              <w:t>VALUES</w:t>
-            </w:r>
-            <w:r>
-              <w:rPr>
-                <w:rFonts w:ascii="Consolas" w:hAnsi="Consolas" w:cs="Consolas"/>
-                <w:color w:val="000000"/>
-                <w:sz w:val="16"/>
-                <w:szCs w:val="16"/>
-              </w:rPr>
-              <w:t>(</w:t>
-            </w:r>
-            <w:r>
-              <w:rPr>
-                <w:rFonts w:ascii="Consolas" w:hAnsi="Consolas" w:cs="Consolas"/>
                 <w:color w:val="008000"/>
                 <w:sz w:val="16"/>
                 <w:szCs w:val="16"/>
               </w:rPr>
-              <w:t>'382D323D-7067-ED11-8866-7D5DFA4A16C9'</w:t>
-            </w:r>
-            <w:r>
-              <w:rPr>
-                <w:rFonts w:ascii="Consolas" w:hAnsi="Consolas" w:cs="Consolas"/>
-                <w:color w:val="000000"/>
-                <w:sz w:val="16"/>
-                <w:szCs w:val="16"/>
-              </w:rPr>
-              <w:t xml:space="preserve">, </w:t>
-            </w:r>
-            <w:r>
-              <w:rPr>
-                <w:rFonts w:ascii="Consolas" w:hAnsi="Consolas" w:cs="Consolas"/>
-                <w:color w:val="0000FF"/>
-                <w:sz w:val="16"/>
-                <w:szCs w:val="16"/>
-              </w:rPr>
-              <w:t>789</w:t>
-            </w:r>
-            <w:r>
-              <w:rPr>
-                <w:rFonts w:ascii="Consolas" w:hAnsi="Consolas" w:cs="Consolas"/>
-                <w:color w:val="000000"/>
-                <w:sz w:val="16"/>
-                <w:szCs w:val="16"/>
-              </w:rPr>
-              <w:t xml:space="preserve">, </w:t>
-            </w:r>
-            <w:r>
-              <w:rPr>
-                <w:rFonts w:ascii="Consolas" w:hAnsi="Consolas" w:cs="Consolas"/>
-                <w:color w:val="008000"/>
-                <w:sz w:val="16"/>
-                <w:szCs w:val="16"/>
-              </w:rPr>
-              <w:t>'</w:t>
-            </w:r>
-            <w:proofErr w:type="spellStart"/>
-            <w:r>
-              <w:rPr>
-                <w:rFonts w:ascii="Consolas" w:hAnsi="Consolas" w:cs="Consolas"/>
-                <w:color w:val="008000"/>
-                <w:sz w:val="16"/>
-                <w:szCs w:val="16"/>
-              </w:rPr>
-              <w:t>Tevin</w:t>
-            </w:r>
-            <w:proofErr w:type="spellEnd"/>
-            <w:r>
-              <w:rPr>
-                <w:rFonts w:ascii="Consolas" w:hAnsi="Consolas" w:cs="Consolas"/>
-                <w:color w:val="008000"/>
-                <w:sz w:val="16"/>
-                <w:szCs w:val="16"/>
-              </w:rPr>
-              <w:t xml:space="preserve"> </w:t>
-            </w:r>
-            <w:proofErr w:type="spellStart"/>
-            <w:r>
-              <w:rPr>
-                <w:rFonts w:ascii="Consolas" w:hAnsi="Consolas" w:cs="Consolas"/>
-                <w:color w:val="008000"/>
-                <w:sz w:val="16"/>
-                <w:szCs w:val="16"/>
-              </w:rPr>
-              <w:t>Mcconnell</w:t>
+              <w:t>TevinMcconnell</w:t>
             </w:r>
             <w:proofErr w:type="spellEnd"/>
             <w:r>
@@ -3156,16 +2781,7 @@
                 <w:sz w:val="16"/>
                 <w:szCs w:val="16"/>
               </w:rPr>
-              <w:t>INSERT</w:t>
-            </w:r>
-            <w:r>
-              <w:rPr>
-                <w:rFonts w:ascii="Consolas" w:hAnsi="Consolas" w:cs="Consolas"/>
-                <w:color w:val="000000"/>
-                <w:sz w:val="16"/>
-                <w:szCs w:val="16"/>
-              </w:rPr>
-              <w:t xml:space="preserve"> </w:t>
+              <w:t>INSERTINTO</w:t>
             </w:r>
             <w:r>
               <w:rPr>
@@ -3173,15 +2789,6 @@
                 <w:b/>
                 <w:bCs/>
                 <w:color w:val="800000"/>
-                <w:sz w:val="16"/>
-                <w:szCs w:val="16"/>
-              </w:rPr>
-              <w:t>INTO</w:t>
-            </w:r>
-            <w:r>
-              <w:rPr>
-                <w:rFonts w:ascii="Consolas" w:hAnsi="Consolas" w:cs="Consolas"/>
-                <w:color w:val="000000"/>
                 <w:sz w:val="16"/>
                 <w:szCs w:val="16"/>
               </w:rPr>
@@ -3227,27 +2834,7 @@
                 <w:sz w:val="16"/>
                 <w:szCs w:val="16"/>
               </w:rPr>
-              <w:t xml:space="preserve">, </w:t>
-            </w:r>
-            <w:proofErr w:type="spellStart"/>
-            <w:r>
-              <w:rPr>
-                <w:rFonts w:ascii="Consolas" w:hAnsi="Consolas" w:cs="Consolas"/>
-                <w:color w:val="000000"/>
-                <w:sz w:val="16"/>
-                <w:szCs w:val="16"/>
-              </w:rPr>
-              <w:t>numero</w:t>
-            </w:r>
-            <w:proofErr w:type="spellEnd"/>
-            <w:r>
-              <w:rPr>
-                <w:rFonts w:ascii="Consolas" w:hAnsi="Consolas" w:cs="Consolas"/>
-                <w:color w:val="000000"/>
-                <w:sz w:val="16"/>
-                <w:szCs w:val="16"/>
-              </w:rPr>
-              <w:t xml:space="preserve">, nome, ativo) </w:t>
+              <w:t xml:space="preserve">, numero, nome, ativo) </w:t>
             </w:r>
             <w:r>
               <w:rPr>
@@ -3391,16 +2978,7 @@
                 <w:sz w:val="16"/>
                 <w:szCs w:val="16"/>
               </w:rPr>
-              <w:t>INSERT</w:t>
-            </w:r>
-            <w:r>
-              <w:rPr>
-                <w:rFonts w:ascii="Consolas" w:hAnsi="Consolas" w:cs="Consolas"/>
-                <w:color w:val="000000"/>
-                <w:sz w:val="16"/>
-                <w:szCs w:val="16"/>
-              </w:rPr>
-              <w:t xml:space="preserve"> </w:t>
+              <w:t>INSERTINTO</w:t>
             </w:r>
             <w:r>
               <w:rPr>
@@ -3408,15 +2986,6 @@
                 <w:b/>
                 <w:bCs/>
                 <w:color w:val="800000"/>
-                <w:sz w:val="16"/>
-                <w:szCs w:val="16"/>
-              </w:rPr>
-              <w:t>INTO</w:t>
-            </w:r>
-            <w:r>
-              <w:rPr>
-                <w:rFonts w:ascii="Consolas" w:hAnsi="Consolas" w:cs="Consolas"/>
-                <w:color w:val="000000"/>
                 <w:sz w:val="16"/>
                 <w:szCs w:val="16"/>
               </w:rPr>
@@ -3462,122 +3031,82 @@
                 <w:sz w:val="16"/>
                 <w:szCs w:val="16"/>
               </w:rPr>
+              <w:t xml:space="preserve">, numero, nome, ativo) </w:t>
+            </w:r>
+            <w:r>
+              <w:rPr>
+                <w:rFonts w:ascii="Consolas" w:hAnsi="Consolas" w:cs="Consolas"/>
+                <w:b/>
+                <w:bCs/>
+                <w:color w:val="800000"/>
+                <w:sz w:val="16"/>
+                <w:szCs w:val="16"/>
+              </w:rPr>
+              <w:t>VALUES</w:t>
+            </w:r>
+            <w:r>
+              <w:rPr>
+                <w:rFonts w:ascii="Consolas" w:hAnsi="Consolas" w:cs="Consolas"/>
+                <w:color w:val="000000"/>
+                <w:sz w:val="16"/>
+                <w:szCs w:val="16"/>
+              </w:rPr>
+              <w:t>(</w:t>
+            </w:r>
+            <w:r>
+              <w:rPr>
+                <w:rFonts w:ascii="Consolas" w:hAnsi="Consolas" w:cs="Consolas"/>
+                <w:color w:val="008000"/>
+                <w:sz w:val="16"/>
+                <w:szCs w:val="16"/>
+              </w:rPr>
+              <w:t>'BCDACA4A-7067-ED11-AF81-825DFA4A16C9'</w:t>
+            </w:r>
+            <w:r>
+              <w:rPr>
+                <w:rFonts w:ascii="Consolas" w:hAnsi="Consolas" w:cs="Consolas"/>
+                <w:color w:val="000000"/>
+                <w:sz w:val="16"/>
+                <w:szCs w:val="16"/>
+              </w:rPr>
               <w:t xml:space="preserve">, </w:t>
             </w:r>
+            <w:r>
+              <w:rPr>
+                <w:rFonts w:ascii="Consolas" w:hAnsi="Consolas" w:cs="Consolas"/>
+                <w:color w:val="0000FF"/>
+                <w:sz w:val="16"/>
+                <w:szCs w:val="16"/>
+              </w:rPr>
+              <w:t>852</w:t>
+            </w:r>
+            <w:r>
+              <w:rPr>
+                <w:rFonts w:ascii="Consolas" w:hAnsi="Consolas" w:cs="Consolas"/>
+                <w:color w:val="000000"/>
+                <w:sz w:val="16"/>
+                <w:szCs w:val="16"/>
+              </w:rPr>
+              <w:t xml:space="preserve">, </w:t>
+            </w:r>
+            <w:r>
+              <w:rPr>
+                <w:rFonts w:ascii="Consolas" w:hAnsi="Consolas" w:cs="Consolas"/>
+                <w:color w:val="008000"/>
+                <w:sz w:val="16"/>
+                <w:szCs w:val="16"/>
+              </w:rPr>
+              <w:t>'</w:t>
+            </w:r>
             <w:proofErr w:type="spellStart"/>
             <w:r>
               <w:rPr>
                 <w:rFonts w:ascii="Consolas" w:hAnsi="Consolas" w:cs="Consolas"/>
-                <w:color w:val="000000"/>
-                <w:sz w:val="16"/>
-                <w:szCs w:val="16"/>
-              </w:rPr>
-              <w:t>numero</w:t>
-            </w:r>
-            <w:proofErr w:type="spellEnd"/>
-            <w:r>
-              <w:rPr>
-                <w:rFonts w:ascii="Consolas" w:hAnsi="Consolas" w:cs="Consolas"/>
-                <w:color w:val="000000"/>
-                <w:sz w:val="16"/>
-                <w:szCs w:val="16"/>
-              </w:rPr>
-              <w:t xml:space="preserve">, nome, ativo) </w:t>
-            </w:r>
-            <w:r>
-              <w:rPr>
-                <w:rFonts w:ascii="Consolas" w:hAnsi="Consolas" w:cs="Consolas"/>
-                <w:b/>
-                <w:bCs/>
-                <w:color w:val="800000"/>
-                <w:sz w:val="16"/>
-                <w:szCs w:val="16"/>
-              </w:rPr>
-              <w:t>VALUES</w:t>
-            </w:r>
-            <w:r>
-              <w:rPr>
-                <w:rFonts w:ascii="Consolas" w:hAnsi="Consolas" w:cs="Consolas"/>
-                <w:color w:val="000000"/>
-                <w:sz w:val="16"/>
-                <w:szCs w:val="16"/>
-              </w:rPr>
-              <w:t>(</w:t>
-            </w:r>
-            <w:r>
-              <w:rPr>
-                <w:rFonts w:ascii="Consolas" w:hAnsi="Consolas" w:cs="Consolas"/>
                 <w:color w:val="008000"/>
                 <w:sz w:val="16"/>
                 <w:szCs w:val="16"/>
               </w:rPr>
-              <w:t>'BCDACA4A-7067-ED11-AF81-825DFA4A16C9'</w:t>
-            </w:r>
-            <w:r>
-              <w:rPr>
-                <w:rFonts w:ascii="Consolas" w:hAnsi="Consolas" w:cs="Consolas"/>
-                <w:color w:val="000000"/>
-                <w:sz w:val="16"/>
-                <w:szCs w:val="16"/>
-              </w:rPr>
-              <w:t xml:space="preserve">, </w:t>
-            </w:r>
-            <w:r>
-              <w:rPr>
-                <w:rFonts w:ascii="Consolas" w:hAnsi="Consolas" w:cs="Consolas"/>
-                <w:color w:val="0000FF"/>
-                <w:sz w:val="16"/>
-                <w:szCs w:val="16"/>
-              </w:rPr>
-              <w:t>852</w:t>
-            </w:r>
-            <w:r>
-              <w:rPr>
-                <w:rFonts w:ascii="Consolas" w:hAnsi="Consolas" w:cs="Consolas"/>
-                <w:color w:val="000000"/>
-                <w:sz w:val="16"/>
-                <w:szCs w:val="16"/>
-              </w:rPr>
-              <w:t xml:space="preserve">, </w:t>
-            </w:r>
-            <w:r>
-              <w:rPr>
-                <w:rFonts w:ascii="Consolas" w:hAnsi="Consolas" w:cs="Consolas"/>
-                <w:color w:val="008000"/>
-                <w:sz w:val="16"/>
-                <w:szCs w:val="16"/>
-              </w:rPr>
-              <w:t>'</w:t>
-            </w:r>
-            <w:proofErr w:type="spellStart"/>
-            <w:r>
-              <w:rPr>
-                <w:rFonts w:ascii="Consolas" w:hAnsi="Consolas" w:cs="Consolas"/>
-                <w:color w:val="008000"/>
-                <w:sz w:val="16"/>
-                <w:szCs w:val="16"/>
-              </w:rPr>
-              <w:t>Jarrad</w:t>
-            </w:r>
-            <w:proofErr w:type="spellEnd"/>
-            <w:r>
-              <w:rPr>
-                <w:rFonts w:ascii="Consolas" w:hAnsi="Consolas" w:cs="Consolas"/>
-                <w:color w:val="008000"/>
-                <w:sz w:val="16"/>
-                <w:szCs w:val="16"/>
-              </w:rPr>
-              <w:t xml:space="preserve"> </w:t>
-            </w:r>
-            <w:proofErr w:type="spellStart"/>
-            <w:r>
-              <w:rPr>
-                <w:rFonts w:ascii="Consolas" w:hAnsi="Consolas" w:cs="Consolas"/>
-                <w:color w:val="008000"/>
-                <w:sz w:val="16"/>
-                <w:szCs w:val="16"/>
-              </w:rPr>
-              <w:t>Mckee</w:t>
+              <w:t>JarradMckee</w:t>
             </w:r>
             <w:proofErr w:type="spellEnd"/>
             <w:r>
@@ -3646,16 +3175,7 @@
                 <w:sz w:val="16"/>
                 <w:szCs w:val="16"/>
               </w:rPr>
-              <w:t>INSERT</w:t>
-            </w:r>
-            <w:r>
-              <w:rPr>
-                <w:rFonts w:ascii="Consolas" w:hAnsi="Consolas" w:cs="Consolas"/>
-                <w:color w:val="000000"/>
-                <w:sz w:val="16"/>
-                <w:szCs w:val="16"/>
-              </w:rPr>
-              <w:t xml:space="preserve"> </w:t>
+              <w:t>INSERTINTO</w:t>
             </w:r>
             <w:r>
               <w:rPr>
@@ -3663,15 +3183,6 @@
                 <w:b/>
                 <w:bCs/>
                 <w:color w:val="800000"/>
-                <w:sz w:val="16"/>
-                <w:szCs w:val="16"/>
-              </w:rPr>
-              <w:t>INTO</w:t>
-            </w:r>
-            <w:r>
-              <w:rPr>
-                <w:rFonts w:ascii="Consolas" w:hAnsi="Consolas" w:cs="Consolas"/>
-                <w:color w:val="000000"/>
                 <w:sz w:val="16"/>
                 <w:szCs w:val="16"/>
               </w:rPr>
@@ -3717,84 +3228,94 @@
                 <w:sz w:val="16"/>
                 <w:szCs w:val="16"/>
               </w:rPr>
+              <w:t xml:space="preserve">, numero, nome, ativo) </w:t>
+            </w:r>
+            <w:r>
+              <w:rPr>
+                <w:rFonts w:ascii="Consolas" w:hAnsi="Consolas" w:cs="Consolas"/>
+                <w:b/>
+                <w:bCs/>
+                <w:color w:val="800000"/>
+                <w:sz w:val="16"/>
+                <w:szCs w:val="16"/>
+              </w:rPr>
+              <w:t>VALUES</w:t>
+            </w:r>
+            <w:r>
+              <w:rPr>
+                <w:rFonts w:ascii="Consolas" w:hAnsi="Consolas" w:cs="Consolas"/>
+                <w:color w:val="000000"/>
+                <w:sz w:val="16"/>
+                <w:szCs w:val="16"/>
+              </w:rPr>
+              <w:t>(</w:t>
+            </w:r>
+            <w:r>
+              <w:rPr>
+                <w:rFonts w:ascii="Consolas" w:hAnsi="Consolas" w:cs="Consolas"/>
+                <w:color w:val="008000"/>
+                <w:sz w:val="16"/>
+                <w:szCs w:val="16"/>
+              </w:rPr>
+              <w:t>'D2E02051-7067-ED11-94C0-835DFA4A16C9'</w:t>
+            </w:r>
+            <w:r>
+              <w:rPr>
+                <w:rFonts w:ascii="Consolas" w:hAnsi="Consolas" w:cs="Consolas"/>
+                <w:color w:val="000000"/>
+                <w:sz w:val="16"/>
+                <w:szCs w:val="16"/>
+              </w:rPr>
               <w:t xml:space="preserve">, </w:t>
             </w:r>
+            <w:r>
+              <w:rPr>
+                <w:rFonts w:ascii="Consolas" w:hAnsi="Consolas" w:cs="Consolas"/>
+                <w:color w:val="0000FF"/>
+                <w:sz w:val="16"/>
+                <w:szCs w:val="16"/>
+              </w:rPr>
+              <w:t>963</w:t>
+            </w:r>
+            <w:r>
+              <w:rPr>
+                <w:rFonts w:ascii="Consolas" w:hAnsi="Consolas" w:cs="Consolas"/>
+                <w:color w:val="000000"/>
+                <w:sz w:val="16"/>
+                <w:szCs w:val="16"/>
+              </w:rPr>
+              <w:t xml:space="preserve">, </w:t>
+            </w:r>
+            <w:r>
+              <w:rPr>
+                <w:rFonts w:ascii="Consolas" w:hAnsi="Consolas" w:cs="Consolas"/>
+                <w:color w:val="008000"/>
+                <w:sz w:val="16"/>
+                <w:szCs w:val="16"/>
+              </w:rPr>
+              <w:t>'</w:t>
+            </w:r>
             <w:proofErr w:type="spellStart"/>
             <w:r>
               <w:rPr>
                 <w:rFonts w:ascii="Consolas" w:hAnsi="Consolas" w:cs="Consolas"/>
-                <w:color w:val="000000"/>
-                <w:sz w:val="16"/>
-                <w:szCs w:val="16"/>
-              </w:rPr>
-              <w:t>numero</w:t>
+                <w:color w:val="008000"/>
+                <w:sz w:val="16"/>
+                <w:szCs w:val="16"/>
+              </w:rPr>
+              <w:t>Elisha</w:t>
             </w:r>
             <w:proofErr w:type="spellEnd"/>
             <w:r>
               <w:rPr>
                 <w:rFonts w:ascii="Consolas" w:hAnsi="Consolas" w:cs="Consolas"/>
-                <w:color w:val="000000"/>
-                <w:sz w:val="16"/>
-                <w:szCs w:val="16"/>
-              </w:rPr>
-              <w:t xml:space="preserve">, nome, ativo) </w:t>
-            </w:r>
-            <w:r>
-              <w:rPr>
-                <w:rFonts w:ascii="Consolas" w:hAnsi="Consolas" w:cs="Consolas"/>
-                <w:b/>
-                <w:bCs/>
-                <w:color w:val="800000"/>
-                <w:sz w:val="16"/>
-                <w:szCs w:val="16"/>
-              </w:rPr>
-              <w:t>VALUES</w:t>
-            </w:r>
-            <w:r>
-              <w:rPr>
-                <w:rFonts w:ascii="Consolas" w:hAnsi="Consolas" w:cs="Consolas"/>
-                <w:color w:val="000000"/>
-                <w:sz w:val="16"/>
-                <w:szCs w:val="16"/>
-              </w:rPr>
-              <w:t>(</w:t>
-            </w:r>
-            <w:r>
-              <w:rPr>
-                <w:rFonts w:ascii="Consolas" w:hAnsi="Consolas" w:cs="Consolas"/>
                 <w:color w:val="008000"/>
                 <w:sz w:val="16"/>
                 <w:szCs w:val="16"/>
               </w:rPr>
-              <w:t>'D2E02051-7067-ED11-94C0-835DFA4A16C9'</w:t>
-            </w:r>
-            <w:r>
-              <w:rPr>
-                <w:rFonts w:ascii="Consolas" w:hAnsi="Consolas" w:cs="Consolas"/>
-                <w:color w:val="000000"/>
-                <w:sz w:val="16"/>
-                <w:szCs w:val="16"/>
-              </w:rPr>
-              <w:t xml:space="preserve">, </w:t>
-            </w:r>
-            <w:r>
-              <w:rPr>
-                <w:rFonts w:ascii="Consolas" w:hAnsi="Consolas" w:cs="Consolas"/>
-                <w:color w:val="0000FF"/>
-                <w:sz w:val="16"/>
-                <w:szCs w:val="16"/>
-              </w:rPr>
-              <w:t>963</w:t>
-            </w:r>
-            <w:r>
-              <w:rPr>
-                <w:rFonts w:ascii="Consolas" w:hAnsi="Consolas" w:cs="Consolas"/>
-                <w:color w:val="000000"/>
-                <w:sz w:val="16"/>
-                <w:szCs w:val="16"/>
-              </w:rPr>
-              <w:t xml:space="preserve">, </w:t>
-            </w:r>
+              <w:t xml:space="preserve"> </w:t>
+            </w:r>
+            <w:proofErr w:type="spellStart"/>
             <w:r>
               <w:rPr>
                 <w:rFonts w:ascii="Consolas" w:hAnsi="Consolas" w:cs="Consolas"/>
@@ -3802,27 +3323,17 @@
                 <w:sz w:val="16"/>
                 <w:szCs w:val="16"/>
               </w:rPr>
+              <w:t>Simons</w:t>
+            </w:r>
+            <w:proofErr w:type="spellEnd"/>
+            <w:r>
+              <w:rPr>
+                <w:rFonts w:ascii="Consolas" w:hAnsi="Consolas" w:cs="Consolas"/>
+                <w:color w:val="008000"/>
+                <w:sz w:val="16"/>
+                <w:szCs w:val="16"/>
+              </w:rPr>
               <w:t>'</w:t>
-            </w:r>
-            <w:proofErr w:type="spellStart"/>
-            <w:r>
-              <w:rPr>
-                <w:rFonts w:ascii="Consolas" w:hAnsi="Consolas" w:cs="Consolas"/>
-                <w:color w:val="008000"/>
-                <w:sz w:val="16"/>
-                <w:szCs w:val="16"/>
-              </w:rPr>
-              <w:t>Elisha</w:t>
-            </w:r>
-            <w:proofErr w:type="spellEnd"/>
-            <w:r>
-              <w:rPr>
-                <w:rFonts w:ascii="Consolas" w:hAnsi="Consolas" w:cs="Consolas"/>
-                <w:color w:val="008000"/>
-                <w:sz w:val="16"/>
-                <w:szCs w:val="16"/>
-              </w:rPr>
-              <w:t xml:space="preserve"> Simons'</w:t>
             </w:r>
             <w:r>
               <w:rPr>
@@ -3916,13 +3427,6 @@
       </w:r>
       <w:proofErr w:type="spellEnd"/>
       <w:r>
-        <w:rPr>
-          <w:b/>
-          <w:bCs/>
-        </w:rPr>
-        <w:t xml:space="preserve"> </w:t>
-      </w:r>
-      <w:r>
         <w:t>– Componente para conexão com o banco de dados.</w:t>
       </w:r>
     </w:p>
@@ -3949,16 +3453,8 @@
         <w:rPr>
           <w:lang w:val="en-US"/>
         </w:rPr>
-        <w:t xml:space="preserve"> - Command Query Responsibility </w:t>
-      </w:r>
-      <w:proofErr w:type="gramStart"/>
-      <w:r>
-        <w:rPr>
-          <w:lang w:val="en-US"/>
-        </w:rPr>
-        <w:t>Segregation;</w:t>
-      </w:r>
-      <w:proofErr w:type="gramEnd"/>
+        <w:t xml:space="preserve"> - Command Query Responsibility Segregation;</w:t>
+      </w:r>
     </w:p>
     <w:p>
       <w:pPr>
@@ -4025,13 +3521,7 @@
         <w:t xml:space="preserve">Testes Unitários </w:t>
       </w:r>
       <w:r>
-        <w:t>–</w:t>
-      </w:r>
-      <w:r>
-        <w:t xml:space="preserve"> </w:t>
-      </w:r>
-      <w:r>
-        <w:t xml:space="preserve">Para garantir a qualidade, a empresa costuma implementar testes unitários, as integrações e bancos de dados são normalmente </w:t>
+        <w:t xml:space="preserve">–Para garantir a qualidade, a empresa costuma implementar testes unitários, as integrações e bancos de dados são normalmente </w:t>
       </w:r>
       <w:proofErr w:type="spellStart"/>
       <w:r>
@@ -4175,11 +3665,11 @@
       </w:r>
       <w:proofErr w:type="gramStart"/>
       <w:r>
-        <w:t>Credito</w:t>
+        <w:t>Credito,</w:t>
       </w:r>
       <w:proofErr w:type="gramEnd"/>
       <w:r>
-        <w:t>, D = Débito).</w:t>
+        <w:t xml:space="preserve"> D = Débito).</w:t>
       </w:r>
     </w:p>
     <w:p/>
@@ -4401,15 +3891,7 @@
     <w:p/>
     <w:p>
       <w:r>
-        <w:t xml:space="preserve">Observação: Caso a </w:t>
-      </w:r>
-      <w:proofErr w:type="gramStart"/>
-      <w:r>
-        <w:t>conta</w:t>
-      </w:r>
-      <w:proofErr w:type="gramEnd"/>
-      <w:r>
-        <w:t xml:space="preserve"> não possua nenhuma movimentação, a API deve retornar o valor 0.00 (Zero).</w:t>
+        <w:t>Observação: Caso a conta não possua nenhuma movimentação, a API deve retornar o valor 0.00 (Zero).</w:t>
       </w:r>
     </w:p>
     <w:p/>
@@ -4525,8 +4007,8 @@
 </file>
 
 <file path=word/numbering.xml><?xml version="1.0" encoding="utf-8"?>
-<w:numbering xmlns:wpc="http://schemas.microsoft.com/office/word/2010/wordprocessingCanvas" xmlns:cx="http://schemas.microsoft.com/office/drawing/2014/chartex" xmlns:cx1="http://schemas.microsoft.com/office/drawing/2015/9/8/chartex" xmlns:cx2="http://schemas.microsoft.com/office/drawing/2015/10/21/chartex" xmlns:cx3="http://schemas.microsoft.com/office/drawing/2016/5/9/chartex" xmlns:cx4="http://schemas.microsoft.com/office/drawing/2016/5/10/chartex" xmlns:cx5="http://schemas.microsoft.com/office/drawing/2016/5/11/chartex" xmlns:cx6="http://schemas.microsoft.com/office/drawing/2016/5/12/chartex" xmlns:cx7="http://schemas.microsoft.com/office/drawing/2016/5/13/chartex" xmlns:cx8="http://schemas.microsoft.com/office/drawing/2016/5/14/chartex" xmlns:mc="http://schemas.openxmlformats.org/markup-compatibility/2006" xmlns:aink="http://schemas.microsoft.com/office/drawing/2016/ink" xmlns:am3d="http://schemas.microsoft.com/office/drawing/2017/model3d" xmlns:o="urn:schemas-microsoft-com:office:office" xmlns:r="http://schemas.openxmlformats.org/officeDocument/2006/relationships" xmlns:m="http://schemas.openxmlformats.org/officeDocument/2006/math" xmlns:v="urn:schemas-microsoft-com:vml" xmlns:wp14="http://schemas.microsoft.com/office/word/2010/wordprocessingDrawing" xmlns:wp="http://schemas.openxmlformats.org/drawingml/2006/wordprocessingDrawing" xmlns:w10="urn:schemas-microsoft-com:office:word" xmlns:w="http://schemas.openxmlformats.org/wordprocessingml/2006/main" xmlns:w14="http://schemas.microsoft.com/office/word/2010/wordml" xmlns:w15="http://schemas.microsoft.com/office/word/2012/wordml" xmlns:w16cex="http://schemas.microsoft.com/office/word/2018/wordml/cex" xmlns:w16cid="http://schemas.microsoft.com/office/word/2016/wordml/cid" xmlns:w16="http://schemas.microsoft.com/office/word/2018/wordml" xmlns:w16sdtdh="http://schemas.microsoft.com/office/word/2020/wordml/sdtdatahash" xmlns:w16se="http://schemas.microsoft.com/office/word/2015/wordml/symex" xmlns:wpg="http://schemas.microsoft.com/office/word/2010/wordprocessingGroup" xmlns:wpi="http://schemas.microsoft.com/office/word/2010/wordprocessingInk" xmlns:wne="http://schemas.microsoft.com/office/word/2006/wordml" xmlns:wps="http://schemas.microsoft.com/office/word/2010/wordprocessingShape" mc:Ignorable="w14 w15 w16se w16cid w16 w16cex w16sdtdh wp14">
-  <w:abstractNum w:abstractNumId="0" w15:restartNumberingAfterBreak="0">
+<w:numbering xmlns:ve="http://schemas.openxmlformats.org/markup-compatibility/2006" xmlns:o="urn:schemas-microsoft-com:office:office" xmlns:r="http://schemas.openxmlformats.org/officeDocument/2006/relationships" xmlns:m="http://schemas.openxmlformats.org/officeDocument/2006/math" xmlns:v="urn:schemas-microsoft-com:vml" xmlns:wp="http://schemas.openxmlformats.org/drawingml/2006/wordprocessingDrawing" xmlns:w10="urn:schemas-microsoft-com:office:word" xmlns:w="http://schemas.openxmlformats.org/wordprocessingml/2006/main" xmlns:wne="http://schemas.microsoft.com/office/word/2006/wordml">
+  <w:abstractNum w:abstractNumId="0">
     <w:nsid w:val="00CD5F49"/>
     <w:multiLevelType w:val="hybridMultilevel"/>
     <w:tmpl w:val="0240C24E"/>
@@ -4639,7 +4121,7 @@
       </w:rPr>
     </w:lvl>
   </w:abstractNum>
-  <w:abstractNum w:abstractNumId="1" w15:restartNumberingAfterBreak="0">
+  <w:abstractNum w:abstractNumId="1">
     <w:nsid w:val="20F50E44"/>
     <w:multiLevelType w:val="hybridMultilevel"/>
     <w:tmpl w:val="11681D1E"/>
@@ -4752,7 +4234,7 @@
       </w:rPr>
     </w:lvl>
   </w:abstractNum>
-  <w:abstractNum w:abstractNumId="2" w15:restartNumberingAfterBreak="0">
+  <w:abstractNum w:abstractNumId="2">
     <w:nsid w:val="3C670CCD"/>
     <w:multiLevelType w:val="hybridMultilevel"/>
     <w:tmpl w:val="99BA0E52"/>
@@ -4865,7 +4347,7 @@
       </w:rPr>
     </w:lvl>
   </w:abstractNum>
-  <w:abstractNum w:abstractNumId="3" w15:restartNumberingAfterBreak="0">
+  <w:abstractNum w:abstractNumId="3">
     <w:nsid w:val="575343E0"/>
     <w:multiLevelType w:val="hybridMultilevel"/>
     <w:tmpl w:val="657CE1AE"/>
@@ -4978,7 +4460,7 @@
       </w:rPr>
     </w:lvl>
   </w:abstractNum>
-  <w:abstractNum w:abstractNumId="4" w15:restartNumberingAfterBreak="0">
+  <w:abstractNum w:abstractNumId="4">
     <w:nsid w:val="6B752DDD"/>
     <w:multiLevelType w:val="hybridMultilevel"/>
     <w:tmpl w:val="74508DBE"/>
@@ -5110,7 +4592,7 @@
 </file>
 
 <file path=word/styles.xml><?xml version="1.0" encoding="utf-8"?>
-<w:styles xmlns:mc="http://schemas.openxmlformats.org/markup-compatibility/2006" xmlns:r="http://schemas.openxmlformats.org/officeDocument/2006/relationships" xmlns:w="http://schemas.openxmlformats.org/wordprocessingml/2006/main" xmlns:w14="http://schemas.microsoft.com/office/word/2010/wordml" xmlns:w15="http://schemas.microsoft.com/office/word/2012/wordml" xmlns:w16cex="http://schemas.microsoft.com/office/word/2018/wordml/cex" xmlns:w16cid="http://schemas.microsoft.com/office/word/2016/wordml/cid" xmlns:w16="http://schemas.microsoft.com/office/word/2018/wordml" xmlns:w16sdtdh="http://schemas.microsoft.com/office/word/2020/wordml/sdtdatahash" xmlns:w16se="http://schemas.microsoft.com/office/word/2015/wordml/symex" mc:Ignorable="w14 w15 w16se w16cid w16 w16cex w16sdtdh">
+<w:styles xmlns:r="http://schemas.openxmlformats.org/officeDocument/2006/relationships" xmlns:w="http://schemas.openxmlformats.org/wordprocessingml/2006/main">
   <w:docDefaults>
     <w:rPrDefault>
       <w:rPr>
@@ -5122,387 +4604,149 @@
     </w:rPrDefault>
     <w:pPrDefault/>
   </w:docDefaults>
-  <w:latentStyles w:defLockedState="0" w:defUIPriority="99" w:defSemiHidden="0" w:defUnhideWhenUsed="0" w:defQFormat="0" w:count="376">
-    <w:lsdException w:name="Normal" w:uiPriority="0" w:qFormat="1"/>
-    <w:lsdException w:name="heading 1" w:uiPriority="9" w:qFormat="1"/>
-    <w:lsdException w:name="heading 2" w:semiHidden="1" w:uiPriority="9" w:unhideWhenUsed="1" w:qFormat="1"/>
-    <w:lsdException w:name="heading 3" w:semiHidden="1" w:uiPriority="9" w:unhideWhenUsed="1" w:qFormat="1"/>
-    <w:lsdException w:name="heading 4" w:semiHidden="1" w:uiPriority="9" w:unhideWhenUsed="1" w:qFormat="1"/>
-    <w:lsdException w:name="heading 5" w:semiHidden="1" w:uiPriority="9" w:unhideWhenUsed="1" w:qFormat="1"/>
-    <w:lsdException w:name="heading 6" w:semiHidden="1" w:uiPriority="9" w:unhideWhenUsed="1" w:qFormat="1"/>
-    <w:lsdException w:name="heading 7" w:semiHidden="1" w:uiPriority="9" w:unhideWhenUsed="1" w:qFormat="1"/>
-    <w:lsdException w:name="heading 8" w:semiHidden="1" w:uiPriority="9" w:unhideWhenUsed="1" w:qFormat="1"/>
-    <w:lsdException w:name="heading 9" w:semiHidden="1" w:uiPriority="9" w:unhideWhenUsed="1" w:qFormat="1"/>
-    <w:lsdException w:name="index 1" w:semiHidden="1" w:unhideWhenUsed="1"/>
-    <w:lsdException w:name="index 2" w:semiHidden="1" w:unhideWhenUsed="1"/>
-    <w:lsdException w:name="index 3" w:semiHidden="1" w:unhideWhenUsed="1"/>
-    <w:lsdException w:name="index 4" w:semiHidden="1" w:unhideWhenUsed="1"/>
-    <w:lsdException w:name="index 5" w:semiHidden="1" w:unhideWhenUsed="1"/>
-    <w:lsdException w:name="index 6" w:semiHidden="1" w:unhideWhenUsed="1"/>
-    <w:lsdException w:name="index 7" w:semiHidden="1" w:unhideWhenUsed="1"/>
-    <w:lsdException w:name="index 8" w:semiHidden="1" w:unhideWhenUsed="1"/>
-    <w:lsdException w:name="index 9" w:semiHidden="1" w:unhideWhenUsed="1"/>
-    <w:lsdException w:name="toc 1" w:semiHidden="1" w:uiPriority="39" w:unhideWhenUsed="1"/>
-    <w:lsdException w:name="toc 2" w:semiHidden="1" w:uiPriority="39" w:unhideWhenUsed="1"/>
-    <w:lsdException w:name="toc 3" w:semiHidden="1" w:uiPriority="39" w:unhideWhenUsed="1"/>
-    <w:lsdException w:name="toc 4" w:semiHidden="1" w:uiPriority="39" w:unhideWhenUsed="1"/>
-    <w:lsdException w:name="toc 5" w:semiHidden="1" w:uiPriority="39" w:unhideWhenUsed="1"/>
-    <w:lsdException w:name="toc 6" w:semiHidden="1" w:uiPriority="39" w:unhideWhenUsed="1"/>
-    <w:lsdException w:name="toc 7" w:semiHidden="1" w:uiPriority="39" w:unhideWhenUsed="1"/>
-    <w:lsdException w:name="toc 8" w:semiHidden="1" w:uiPriority="39" w:unhideWhenUsed="1"/>
-    <w:lsdException w:name="toc 9" w:semiHidden="1" w:uiPriority="39" w:unhideWhenUsed="1"/>
-    <w:lsdException w:name="Normal Indent" w:semiHidden="1" w:unhideWhenUsed="1"/>
-    <w:lsdException w:name="footnote text" w:semiHidden="1" w:unhideWhenUsed="1"/>
-    <w:lsdException w:name="annotation text" w:semiHidden="1" w:unhideWhenUsed="1"/>
-    <w:lsdException w:name="header" w:semiHidden="1" w:unhideWhenUsed="1"/>
-    <w:lsdException w:name="footer" w:semiHidden="1" w:unhideWhenUsed="1"/>
-    <w:lsdException w:name="index heading" w:semiHidden="1" w:unhideWhenUsed="1"/>
-    <w:lsdException w:name="caption" w:semiHidden="1" w:uiPriority="35" w:unhideWhenUsed="1" w:qFormat="1"/>
-    <w:lsdException w:name="table of figures" w:semiHidden="1" w:unhideWhenUsed="1"/>
-    <w:lsdException w:name="envelope address" w:semiHidden="1" w:unhideWhenUsed="1"/>
-    <w:lsdException w:name="envelope return" w:semiHidden="1" w:unhideWhenUsed="1"/>
-    <w:lsdException w:name="footnote reference" w:semiHidden="1" w:unhideWhenUsed="1"/>
-    <w:lsdException w:name="annotation reference" w:semiHidden="1" w:unhideWhenUsed="1"/>
-    <w:lsdException w:name="line number" w:semiHidden="1" w:unhideWhenUsed="1"/>
-    <w:lsdException w:name="page number" w:semiHidden="1" w:unhideWhenUsed="1"/>
-    <w:lsdException w:name="endnote reference" w:semiHidden="1" w:unhideWhenUsed="1"/>
-    <w:lsdException w:name="endnote text" w:semiHidden="1" w:unhideWhenUsed="1"/>
-    <w:lsdException w:name="table of authorities" w:semiHidden="1" w:unhideWhenUsed="1"/>
-    <w:lsdException w:name="macro" w:semiHidden="1" w:unhideWhenUsed="1"/>
-    <w:lsdException w:name="toa heading" w:semiHidden="1" w:unhideWhenUsed="1"/>
-    <w:lsdException w:name="List" w:semiHidden="1" w:unhideWhenUsed="1"/>
-    <w:lsdException w:name="List Bullet" w:semiHidden="1" w:unhideWhenUsed="1"/>
-    <w:lsdException w:name="List Number" w:semiHidden="1" w:unhideWhenUsed="1"/>
-    <w:lsdException w:name="List 2" w:semiHidden="1" w:unhideWhenUsed="1"/>
-    <w:lsdException w:name="List 3" w:semiHidden="1" w:unhideWhenUsed="1"/>
-    <w:lsdException w:name="List 4" w:semiHidden="1" w:unhideWhenUsed="1"/>
-    <w:lsdException w:name="List 5" w:semiHidden="1" w:unhideWhenUsed="1"/>
-    <w:lsdException w:name="List Bullet 2" w:semiHidden="1" w:unhideWhenUsed="1"/>
-    <w:lsdException w:name="List Bullet 3" w:semiHidden="1" w:unhideWhenUsed="1"/>
-    <w:lsdException w:name="List Bullet 4" w:semiHidden="1" w:unhideWhenUsed="1"/>
-    <w:lsdException w:name="List Bullet 5" w:semiHidden="1" w:unhideWhenUsed="1"/>
-    <w:lsdException w:name="List Number 2" w:semiHidden="1" w:unhideWhenUsed="1"/>
-    <w:lsdException w:name="List Number 3" w:semiHidden="1" w:unhideWhenUsed="1"/>
-    <w:lsdException w:name="List Number 4" w:semiHidden="1" w:unhideWhenUsed="1"/>
-    <w:lsdException w:name="List Number 5" w:semiHidden="1" w:unhideWhenUsed="1"/>
-    <w:lsdException w:name="Title" w:uiPriority="10" w:qFormat="1"/>
-    <w:lsdException w:name="Closing" w:semiHidden="1" w:unhideWhenUsed="1"/>
-    <w:lsdException w:name="Signature" w:semiHidden="1" w:unhideWhenUsed="1"/>
-    <w:lsdException w:name="Default Paragraph Font" w:semiHidden="1" w:uiPriority="1" w:unhideWhenUsed="1"/>
-    <w:lsdException w:name="Body Text" w:semiHidden="1" w:unhideWhenUsed="1"/>
-    <w:lsdException w:name="Body Text Indent" w:semiHidden="1" w:unhideWhenUsed="1"/>
-    <w:lsdException w:name="List Continue" w:semiHidden="1" w:unhideWhenUsed="1"/>
-    <w:lsdException w:name="List Continue 2" w:semiHidden="1" w:unhideWhenUsed="1"/>
-    <w:lsdException w:name="List Continue 3" w:semiHidden="1" w:unhideWhenUsed="1"/>
-    <w:lsdException w:name="List Continue 4" w:semiHidden="1" w:unhideWhenUsed="1"/>
-    <w:lsdException w:name="List Continue 5" w:semiHidden="1" w:unhideWhenUsed="1"/>
-    <w:lsdException w:name="Message Header" w:semiHidden="1" w:unhideWhenUsed="1"/>
-    <w:lsdException w:name="Subtitle" w:uiPriority="11" w:qFormat="1"/>
-    <w:lsdException w:name="Salutation" w:semiHidden="1" w:unhideWhenUsed="1"/>
-    <w:lsdException w:name="Date" w:semiHidden="1" w:unhideWhenUsed="1"/>
-    <w:lsdException w:name="Body Text First Indent" w:semiHidden="1" w:unhideWhenUsed="1"/>
-    <w:lsdException w:name="Body Text First Indent 2" w:semiHidden="1" w:unhideWhenUsed="1"/>
-    <w:lsdException w:name="Note Heading" w:semiHidden="1" w:unhideWhenUsed="1"/>
-    <w:lsdException w:name="Body Text 2" w:semiHidden="1" w:unhideWhenUsed="1"/>
-    <w:lsdException w:name="Body Text 3" w:semiHidden="1" w:unhideWhenUsed="1"/>
-    <w:lsdException w:name="Body Text Indent 2" w:semiHidden="1" w:unhideWhenUsed="1"/>
-    <w:lsdException w:name="Body Text Indent 3" w:semiHidden="1" w:unhideWhenUsed="1"/>
-    <w:lsdException w:name="Block Text" w:semiHidden="1" w:unhideWhenUsed="1"/>
-    <w:lsdException w:name="Hyperlink" w:semiHidden="1" w:unhideWhenUsed="1"/>
-    <w:lsdException w:name="FollowedHyperlink" w:semiHidden="1" w:unhideWhenUsed="1"/>
-    <w:lsdException w:name="Strong" w:uiPriority="22" w:qFormat="1"/>
-    <w:lsdException w:name="Emphasis" w:uiPriority="20" w:qFormat="1"/>
-    <w:lsdException w:name="Document Map" w:semiHidden="1" w:unhideWhenUsed="1"/>
-    <w:lsdException w:name="Plain Text" w:semiHidden="1" w:unhideWhenUsed="1"/>
-    <w:lsdException w:name="E-mail Signature" w:semiHidden="1" w:unhideWhenUsed="1"/>
-    <w:lsdException w:name="HTML Top of Form" w:semiHidden="1" w:unhideWhenUsed="1"/>
-    <w:lsdException w:name="HTML Bottom of Form" w:semiHidden="1" w:unhideWhenUsed="1"/>
-    <w:lsdException w:name="Normal (Web)" w:semiHidden="1" w:unhideWhenUsed="1"/>
-    <w:lsdException w:name="HTML Acronym" w:semiHidden="1" w:unhideWhenUsed="1"/>
-    <w:lsdException w:name="HTML Address" w:semiHidden="1" w:unhideWhenUsed="1"/>
-    <w:lsdException w:name="HTML Cite" w:semiHidden="1" w:unhideWhenUsed="1"/>
-    <w:lsdException w:name="HTML Code" w:semiHidden="1" w:unhideWhenUsed="1"/>
-    <w:lsdException w:name="HTML Definition" w:semiHidden="1" w:unhideWhenUsed="1"/>
-    <w:lsdException w:name="HTML Keyboard" w:semiHidden="1" w:unhideWhenUsed="1"/>
-    <w:lsdException w:name="HTML Preformatted" w:semiHidden="1" w:unhideWhenUsed="1"/>
-    <w:lsdException w:name="HTML Sample" w:semiHidden="1" w:unhideWhenUsed="1"/>
-    <w:lsdException w:name="HTML Typewriter" w:semiHidden="1" w:unhideWhenUsed="1"/>
-    <w:lsdException w:name="HTML Variable" w:semiHidden="1" w:unhideWhenUsed="1"/>
-    <w:lsdException w:name="Normal Table" w:semiHidden="1" w:unhideWhenUsed="1"/>
-    <w:lsdException w:name="annotation subject" w:semiHidden="1" w:unhideWhenUsed="1"/>
-    <w:lsdException w:name="No List" w:semiHidden="1" w:unhideWhenUsed="1"/>
-    <w:lsdException w:name="Outline List 1" w:semiHidden="1" w:unhideWhenUsed="1"/>
-    <w:lsdException w:name="Outline List 2" w:semiHidden="1" w:unhideWhenUsed="1"/>
-    <w:lsdException w:name="Outline List 3" w:semiHidden="1" w:unhideWhenUsed="1"/>
-    <w:lsdException w:name="Table Simple 1" w:semiHidden="1" w:unhideWhenUsed="1"/>
-    <w:lsdException w:name="Table Simple 2" w:semiHidden="1" w:unhideWhenUsed="1"/>
-    <w:lsdException w:name="Table Simple 3" w:semiHidden="1" w:unhideWhenUsed="1"/>
-    <w:lsdException w:name="Table Classic 1" w:semiHidden="1" w:unhideWhenUsed="1"/>
-    <w:lsdException w:name="Table Classic 2" w:semiHidden="1" w:unhideWhenUsed="1"/>
-    <w:lsdException w:name="Table Classic 3" w:semiHidden="1" w:unhideWhenUsed="1"/>
-    <w:lsdException w:name="Table Classic 4" w:semiHidden="1" w:unhideWhenUsed="1"/>
-    <w:lsdException w:name="Table Colorful 1" w:semiHidden="1" w:unhideWhenUsed="1"/>
-    <w:lsdException w:name="Table Colorful 2" w:semiHidden="1" w:unhideWhenUsed="1"/>
-    <w:lsdException w:name="Table Colorful 3" w:semiHidden="1" w:unhideWhenUsed="1"/>
-    <w:lsdException w:name="Table Columns 1" w:semiHidden="1" w:unhideWhenUsed="1"/>
-    <w:lsdException w:name="Table Columns 2" w:semiHidden="1" w:unhideWhenUsed="1"/>
-    <w:lsdException w:name="Table Columns 3" w:semiHidden="1" w:unhideWhenUsed="1"/>
-    <w:lsdException w:name="Table Columns 4" w:semiHidden="1" w:unhideWhenUsed="1"/>
-    <w:lsdException w:name="Table Columns 5" w:semiHidden="1" w:unhideWhenUsed="1"/>
-    <w:lsdException w:name="Table Grid 1" w:semiHidden="1" w:unhideWhenUsed="1"/>
-    <w:lsdException w:name="Table Grid 2" w:semiHidden="1" w:unhideWhenUsed="1"/>
-    <w:lsdException w:name="Table Grid 3" w:semiHidden="1" w:unhideWhenUsed="1"/>
-    <w:lsdException w:name="Table Grid 4" w:semiHidden="1" w:unhideWhenUsed="1"/>
-    <w:lsdException w:name="Table Grid 5" w:semiHidden="1" w:unhideWhenUsed="1"/>
-    <w:lsdException w:name="Table Grid 6" w:semiHidden="1" w:unhideWhenUsed="1"/>
-    <w:lsdException w:name="Table Grid 7" w:semiHidden="1" w:unhideWhenUsed="1"/>
-    <w:lsdException w:name="Table Grid 8" w:semiHidden="1" w:unhideWhenUsed="1"/>
-    <w:lsdException w:name="Table List 1" w:semiHidden="1" w:unhideWhenUsed="1"/>
-    <w:lsdException w:name="Table List 2" w:semiHidden="1" w:unhideWhenUsed="1"/>
-    <w:lsdException w:name="Table List 3" w:semiHidden="1" w:unhideWhenUsed="1"/>
-    <w:lsdException w:name="Table List 4" w:semiHidden="1" w:unhideWhenUsed="1"/>
-    <w:lsdException w:name="Table List 5" w:semiHidden="1" w:unhideWhenUsed="1"/>
-    <w:lsdException w:name="Table List 6" w:semiHidden="1" w:unhideWhenUsed="1"/>
-    <w:lsdException w:name="Table List 7" w:semiHidden="1" w:unhideWhenUsed="1"/>
-    <w:lsdException w:name="Table List 8" w:semiHidden="1" w:unhideWhenUsed="1"/>
-    <w:lsdException w:name="Table 3D effects 1" w:semiHidden="1" w:unhideWhenUsed="1"/>
-    <w:lsdException w:name="Table 3D effects 2" w:semiHidden="1" w:unhideWhenUsed="1"/>
-    <w:lsdException w:name="Table 3D effects 3" w:semiHidden="1" w:unhideWhenUsed="1"/>
-    <w:lsdException w:name="Table Contemporary" w:semiHidden="1" w:unhideWhenUsed="1"/>
-    <w:lsdException w:name="Table Elegant" w:semiHidden="1" w:unhideWhenUsed="1"/>
-    <w:lsdException w:name="Table Professional" w:semiHidden="1" w:unhideWhenUsed="1"/>
-    <w:lsdException w:name="Table Subtle 1" w:semiHidden="1" w:unhideWhenUsed="1"/>
-    <w:lsdException w:name="Table Subtle 2" w:semiHidden="1" w:unhideWhenUsed="1"/>
-    <w:lsdException w:name="Table Web 1" w:semiHidden="1" w:unhideWhenUsed="1"/>
-    <w:lsdException w:name="Table Web 2" w:semiHidden="1" w:unhideWhenUsed="1"/>
-    <w:lsdException w:name="Table Web 3" w:semiHidden="1" w:unhideWhenUsed="1"/>
-    <w:lsdException w:name="Balloon Text" w:semiHidden="1" w:unhideWhenUsed="1"/>
-    <w:lsdException w:name="Table Grid" w:uiPriority="39"/>
-    <w:lsdException w:name="Table Theme" w:semiHidden="1" w:unhideWhenUsed="1"/>
-    <w:lsdException w:name="Placeholder Text" w:semiHidden="1"/>
-    <w:lsdException w:name="No Spacing" w:uiPriority="1" w:qFormat="1"/>
-    <w:lsdException w:name="Light Shading" w:uiPriority="60"/>
-    <w:lsdException w:name="Light List" w:uiPriority="61"/>
-    <w:lsdException w:name="Light Grid" w:uiPriority="62"/>
-    <w:lsdException w:name="Medium Shading 1" w:uiPriority="63"/>
-    <w:lsdException w:name="Medium Shading 2" w:uiPriority="64"/>
-    <w:lsdException w:name="Medium List 1" w:uiPriority="65"/>
-    <w:lsdException w:name="Medium List 2" w:uiPriority="66"/>
-    <w:lsdException w:name="Medium Grid 1" w:uiPriority="67"/>
-    <w:lsdException w:name="Medium Grid 2" w:uiPriority="68"/>
-    <w:lsdException w:name="Medium Grid 3" w:uiPriority="69"/>
-    <w:lsdException w:name="Dark List" w:uiPriority="70"/>
-    <w:lsdException w:name="Colorful Shading" w:uiPriority="71"/>
-    <w:lsdException w:name="Colorful List" w:uiPriority="72"/>
-    <w:lsdException w:name="Colorful Grid" w:uiPriority="73"/>
-    <w:lsdException w:name="Light Shading Accent 1" w:uiPriority="60"/>
-    <w:lsdException w:name="Light List Accent 1" w:uiPriority="61"/>
-    <w:lsdException w:name="Light Grid Accent 1" w:uiPriority="62"/>
-    <w:lsdException w:name="Medium Shading 1 Accent 1" w:uiPriority="63"/>
-    <w:lsdException w:name="Medium Shading 2 Accent 1" w:uiPriority="64"/>
-    <w:lsdException w:name="Medium List 1 Accent 1" w:uiPriority="65"/>
-    <w:lsdException w:name="Revision" w:semiHidden="1"/>
-    <w:lsdException w:name="List Paragraph" w:uiPriority="34" w:qFormat="1"/>
-    <w:lsdException w:name="Quote" w:uiPriority="29" w:qFormat="1"/>
-    <w:lsdException w:name="Intense Quote" w:uiPriority="30" w:qFormat="1"/>
-    <w:lsdException w:name="Medium List 2 Accent 1" w:uiPriority="66"/>
-    <w:lsdException w:name="Medium Grid 1 Accent 1" w:uiPriority="67"/>
-    <w:lsdException w:name="Medium Grid 2 Accent 1" w:uiPriority="68"/>
-    <w:lsdException w:name="Medium Grid 3 Accent 1" w:uiPriority="69"/>
-    <w:lsdException w:name="Dark List Accent 1" w:uiPriority="70"/>
-    <w:lsdException w:name="Colorful Shading Accent 1" w:uiPriority="71"/>
-    <w:lsdException w:name="Colorful List Accent 1" w:uiPriority="72"/>
-    <w:lsdException w:name="Colorful Grid Accent 1" w:uiPriority="73"/>
-    <w:lsdException w:name="Light Shading Accent 2" w:uiPriority="60"/>
-    <w:lsdException w:name="Light List Accent 2" w:uiPriority="61"/>
-    <w:lsdException w:name="Light Grid Accent 2" w:uiPriority="62"/>
-    <w:lsdException w:name="Medium Shading 1 Accent 2" w:uiPriority="63"/>
-    <w:lsdException w:name="Medium Shading 2 Accent 2" w:uiPriority="64"/>
-    <w:lsdException w:name="Medium List 1 Accent 2" w:uiPriority="65"/>
-    <w:lsdException w:name="Medium List 2 Accent 2" w:uiPriority="66"/>
-    <w:lsdException w:name="Medium Grid 1 Accent 2" w:uiPriority="67"/>
-    <w:lsdException w:name="Medium Grid 2 Accent 2" w:uiPriority="68"/>
-    <w:lsdException w:name="Medium Grid 3 Accent 2" w:uiPriority="69"/>
-    <w:lsdException w:name="Dark List Accent 2" w:uiPriority="70"/>
-    <w:lsdException w:name="Colorful Shading Accent 2" w:uiPriority="71"/>
-    <w:lsdException w:name="Colorful List Accent 2" w:uiPriority="72"/>
-    <w:lsdException w:name="Colorful Grid Accent 2" w:uiPriority="73"/>
-    <w:lsdException w:name="Light Shading Accent 3" w:uiPriority="60"/>
-    <w:lsdException w:name="Light List Accent 3" w:uiPriority="61"/>
-    <w:lsdException w:name="Light Grid Accent 3" w:uiPriority="62"/>
-    <w:lsdException w:name="Medium Shading 1 Accent 3" w:uiPriority="63"/>
-    <w:lsdException w:name="Medium Shading 2 Accent 3" w:uiPriority="64"/>
-    <w:lsdException w:name="Medium List 1 Accent 3" w:uiPriority="65"/>
-    <w:lsdException w:name="Medium List 2 Accent 3" w:uiPriority="66"/>
-    <w:lsdException w:name="Medium Grid 1 Accent 3" w:uiPriority="67"/>
-    <w:lsdException w:name="Medium Grid 2 Accent 3" w:uiPriority="68"/>
-    <w:lsdException w:name="Medium Grid 3 Accent 3" w:uiPriority="69"/>
-    <w:lsdException w:name="Dark List Accent 3" w:uiPriority="70"/>
-    <w:lsdException w:name="Colorful Shading Accent 3" w:uiPriority="71"/>
-    <w:lsdException w:name="Colorful List Accent 3" w:uiPriority="72"/>
-    <w:lsdException w:name="Colorful Grid Accent 3" w:uiPriority="73"/>
-    <w:lsdException w:name="Light Shading Accent 4" w:uiPriority="60"/>
-    <w:lsdException w:name="Light List Accent 4" w:uiPriority="61"/>
-    <w:lsdException w:name="Light Grid Accent 4" w:uiPriority="62"/>
-    <w:lsdException w:name="Medium Shading 1 Accent 4" w:uiPriority="63"/>
-    <w:lsdException w:name="Medium Shading 2 Accent 4" w:uiPriority="64"/>
-    <w:lsdException w:name="Medium List 1 Accent 4" w:uiPriority="65"/>
-    <w:lsdException w:name="Medium List 2 Accent 4" w:uiPriority="66"/>
-    <w:lsdException w:name="Medium Grid 1 Accent 4" w:uiPriority="67"/>
-    <w:lsdException w:name="Medium Grid 2 Accent 4" w:uiPriority="68"/>
-    <w:lsdException w:name="Medium Grid 3 Accent 4" w:uiPriority="69"/>
-    <w:lsdException w:name="Dark List Accent 4" w:uiPriority="70"/>
-    <w:lsdException w:name="Colorful Shading Accent 4" w:uiPriority="71"/>
-    <w:lsdException w:name="Colorful List Accent 4" w:uiPriority="72"/>
-    <w:lsdException w:name="Colorful Grid Accent 4" w:uiPriority="73"/>
-    <w:lsdException w:name="Light Shading Accent 5" w:uiPriority="60"/>
-    <w:lsdException w:name="Light List Accent 5" w:uiPriority="61"/>
-    <w:lsdException w:name="Light Grid Accent 5" w:uiPriority="62"/>
-    <w:lsdException w:name="Medium Shading 1 Accent 5" w:uiPriority="63"/>
-    <w:lsdException w:name="Medium Shading 2 Accent 5" w:uiPriority="64"/>
-    <w:lsdException w:name="Medium List 1 Accent 5" w:uiPriority="65"/>
-    <w:lsdException w:name="Medium List 2 Accent 5" w:uiPriority="66"/>
-    <w:lsdException w:name="Medium Grid 1 Accent 5" w:uiPriority="67"/>
-    <w:lsdException w:name="Medium Grid 2 Accent 5" w:uiPriority="68"/>
-    <w:lsdException w:name="Medium Grid 3 Accent 5" w:uiPriority="69"/>
-    <w:lsdException w:name="Dark List Accent 5" w:uiPriority="70"/>
-    <w:lsdException w:name="Colorful Shading Accent 5" w:uiPriority="71"/>
-    <w:lsdException w:name="Colorful List Accent 5" w:uiPriority="72"/>
-    <w:lsdException w:name="Colorful Grid Accent 5" w:uiPriority="73"/>
-    <w:lsdException w:name="Light Shading Accent 6" w:uiPriority="60"/>
-    <w:lsdException w:name="Light List Accent 6" w:uiPriority="61"/>
-    <w:lsdException w:name="Light Grid Accent 6" w:uiPriority="62"/>
-    <w:lsdException w:name="Medium Shading 1 Accent 6" w:uiPriority="63"/>
-    <w:lsdException w:name="Medium Shading 2 Accent 6" w:uiPriority="64"/>
-    <w:lsdException w:name="Medium List 1 Accent 6" w:uiPriority="65"/>
-    <w:lsdException w:name="Medium List 2 Accent 6" w:uiPriority="66"/>
-    <w:lsdException w:name="Medium Grid 1 Accent 6" w:uiPriority="67"/>
-    <w:lsdException w:name="Medium Grid 2 Accent 6" w:uiPriority="68"/>
-    <w:lsdException w:name="Medium Grid 3 Accent 6" w:uiPriority="69"/>
-    <w:lsdException w:name="Dark List Accent 6" w:uiPriority="70"/>
-    <w:lsdException w:name="Colorful Shading Accent 6" w:uiPriority="71"/>
-    <w:lsdException w:name="Colorful List Accent 6" w:uiPriority="72"/>
-    <w:lsdException w:name="Colorful Grid Accent 6" w:uiPriority="73"/>
-    <w:lsdException w:name="Subtle Emphasis" w:uiPriority="19" w:qFormat="1"/>
-    <w:lsdException w:name="Intense Emphasis" w:uiPriority="21" w:qFormat="1"/>
-    <w:lsdException w:name="Subtle Reference" w:uiPriority="31" w:qFormat="1"/>
-    <w:lsdException w:name="Intense Reference" w:uiPriority="32" w:qFormat="1"/>
-    <w:lsdException w:name="Book Title" w:uiPriority="33" w:qFormat="1"/>
-    <w:lsdException w:name="Bibliography" w:semiHidden="1" w:uiPriority="37" w:unhideWhenUsed="1"/>
-    <w:lsdException w:name="TOC Heading" w:semiHidden="1" w:uiPriority="39" w:unhideWhenUsed="1" w:qFormat="1"/>
-    <w:lsdException w:name="Plain Table 1" w:uiPriority="41"/>
-    <w:lsdException w:name="Plain Table 2" w:uiPriority="42"/>
-    <w:lsdException w:name="Plain Table 3" w:uiPriority="43"/>
-    <w:lsdException w:name="Plain Table 4" w:uiPriority="44"/>
-    <w:lsdException w:name="Plain Table 5" w:uiPriority="45"/>
-    <w:lsdException w:name="Grid Table Light" w:uiPriority="40"/>
-    <w:lsdException w:name="Grid Table 1 Light" w:uiPriority="46"/>
-    <w:lsdException w:name="Grid Table 2" w:uiPriority="47"/>
-    <w:lsdException w:name="Grid Table 3" w:uiPriority="48"/>
-    <w:lsdException w:name="Grid Table 4" w:uiPriority="49"/>
-    <w:lsdException w:name="Grid Table 5 Dark" w:uiPriority="50"/>
-    <w:lsdException w:name="Grid Table 6 Colorful" w:uiPriority="51"/>
-    <w:lsdException w:name="Grid Table 7 Colorful" w:uiPriority="52"/>
-    <w:lsdException w:name="Grid Table 1 Light Accent 1" w:uiPriority="46"/>
-    <w:lsdException w:name="Grid Table 2 Accent 1" w:uiPriority="47"/>
-    <w:lsdException w:name="Grid Table 3 Accent 1" w:uiPriority="48"/>
-    <w:lsdException w:name="Grid Table 4 Accent 1" w:uiPriority="49"/>
-    <w:lsdException w:name="Grid Table 5 Dark Accent 1" w:uiPriority="50"/>
-    <w:lsdException w:name="Grid Table 6 Colorful Accent 1" w:uiPriority="51"/>
-    <w:lsdException w:name="Grid Table 7 Colorful Accent 1" w:uiPriority="52"/>
-    <w:lsdException w:name="Grid Table 1 Light Accent 2" w:uiPriority="46"/>
-    <w:lsdException w:name="Grid Table 2 Accent 2" w:uiPriority="47"/>
-    <w:lsdException w:name="Grid Table 3 Accent 2" w:uiPriority="48"/>
-    <w:lsdException w:name="Grid Table 4 Accent 2" w:uiPriority="49"/>
-    <w:lsdException w:name="Grid Table 5 Dark Accent 2" w:uiPriority="50"/>
-    <w:lsdException w:name="Grid Table 6 Colorful Accent 2" w:uiPriority="51"/>
-    <w:lsdException w:name="Grid Table 7 Colorful Accent 2" w:uiPriority="52"/>
-    <w:lsdException w:name="Grid Table 1 Light Accent 3" w:uiPriority="46"/>
-    <w:lsdException w:name="Grid Table 2 Accent 3" w:uiPriority="47"/>
-    <w:lsdException w:name="Grid Table 3 Accent 3" w:uiPriority="48"/>
-    <w:lsdException w:name="Grid Table 4 Accent 3" w:uiPriority="49"/>
-    <w:lsdException w:name="Grid Table 5 Dark Accent 3" w:uiPriority="50"/>
-    <w:lsdException w:name="Grid Table 6 Colorful Accent 3" w:uiPriority="51"/>
-    <w:lsdException w:name="Grid Table 7 Colorful Accent 3" w:uiPriority="52"/>
-    <w:lsdException w:name="Grid Table 1 Light Accent 4" w:uiPriority="46"/>
-    <w:lsdException w:name="Grid Table 2 Accent 4" w:uiPriority="47"/>
-    <w:lsdException w:name="Grid Table 3 Accent 4" w:uiPriority="48"/>
-    <w:lsdException w:name="Grid Table 4 Accent 4" w:uiPriority="49"/>
-    <w:lsdException w:name="Grid Table 5 Dark Accent 4" w:uiPriority="50"/>
-    <w:lsdException w:name="Grid Table 6 Colorful Accent 4" w:uiPriority="51"/>
-    <w:lsdException w:name="Grid Table 7 Colorful Accent 4" w:uiPriority="52"/>
-    <w:lsdException w:name="Grid Table 1 Light Accent 5" w:uiPriority="46"/>
-    <w:lsdException w:name="Grid Table 2 Accent 5" w:uiPriority="47"/>
-    <w:lsdException w:name="Grid Table 3 Accent 5" w:uiPriority="48"/>
-    <w:lsdException w:name="Grid Table 4 Accent 5" w:uiPriority="49"/>
-    <w:lsdException w:name="Grid Table 5 Dark Accent 5" w:uiPriority="50"/>
-    <w:lsdException w:name="Grid Table 6 Colorful Accent 5" w:uiPriority="51"/>
-    <w:lsdException w:name="Grid Table 7 Colorful Accent 5" w:uiPriority="52"/>
-    <w:lsdException w:name="Grid Table 1 Light Accent 6" w:uiPriority="46"/>
-    <w:lsdException w:name="Grid Table 2 Accent 6" w:uiPriority="47"/>
-    <w:lsdException w:name="Grid Table 3 Accent 6" w:uiPriority="48"/>
-    <w:lsdException w:name="Grid Table 4 Accent 6" w:uiPriority="49"/>
-    <w:lsdException w:name="Grid Table 5 Dark Accent 6" w:uiPriority="50"/>
-    <w:lsdException w:name="Grid Table 6 Colorful Accent 6" w:uiPriority="51"/>
-    <w:lsdException w:name="Grid Table 7 Colorful Accent 6" w:uiPriority="52"/>
-    <w:lsdException w:name="List Table 1 Light" w:uiPriority="46"/>
-    <w:lsdException w:name="List Table 2" w:uiPriority="47"/>
-    <w:lsdException w:name="List Table 3" w:uiPriority="48"/>
-    <w:lsdException w:name="List Table 4" w:uiPriority="49"/>
-    <w:lsdException w:name="List Table 5 Dark" w:uiPriority="50"/>
-    <w:lsdException w:name="List Table 6 Colorful" w:uiPriority="51"/>
-    <w:lsdException w:name="List Table 7 Colorful" w:uiPriority="52"/>
-    <w:lsdException w:name="List Table 1 Light Accent 1" w:uiPriority="46"/>
-    <w:lsdException w:name="List Table 2 Accent 1" w:uiPriority="47"/>
-    <w:lsdException w:name="List Table 3 Accent 1" w:uiPriority="48"/>
-    <w:lsdException w:name="List Table 4 Accent 1" w:uiPriority="49"/>
-    <w:lsdException w:name="List Table 5 Dark Accent 1" w:uiPriority="50"/>
-    <w:lsdException w:name="List Table 6 Colorful Accent 1" w:uiPriority="51"/>
-    <w:lsdException w:name="List Table 7 Colorful Accent 1" w:uiPriority="52"/>
-    <w:lsdException w:name="List Table 1 Light Accent 2" w:uiPriority="46"/>
-    <w:lsdException w:name="List Table 2 Accent 2" w:uiPriority="47"/>
-    <w:lsdException w:name="List Table 3 Accent 2" w:uiPriority="48"/>
-    <w:lsdException w:name="List Table 4 Accent 2" w:uiPriority="49"/>
-    <w:lsdException w:name="List Table 5 Dark Accent 2" w:uiPriority="50"/>
-    <w:lsdException w:name="List Table 6 Colorful Accent 2" w:uiPriority="51"/>
-    <w:lsdException w:name="List Table 7 Colorful Accent 2" w:uiPriority="52"/>
-    <w:lsdException w:name="List Table 1 Light Accent 3" w:uiPriority="46"/>
-    <w:lsdException w:name="List Table 2 Accent 3" w:uiPriority="47"/>
-    <w:lsdException w:name="List Table 3 Accent 3" w:uiPriority="48"/>
-    <w:lsdException w:name="List Table 4 Accent 3" w:uiPriority="49"/>
-    <w:lsdException w:name="List Table 5 Dark Accent 3" w:uiPriority="50"/>
-    <w:lsdException w:name="List Table 6 Colorful Accent 3" w:uiPriority="51"/>
-    <w:lsdException w:name="List Table 7 Colorful Accent 3" w:uiPriority="52"/>
-    <w:lsdException w:name="List Table 1 Light Accent 4" w:uiPriority="46"/>
-    <w:lsdException w:name="List Table 2 Accent 4" w:uiPriority="47"/>
-    <w:lsdException w:name="List Table 3 Accent 4" w:uiPriority="48"/>
-    <w:lsdException w:name="List Table 4 Accent 4" w:uiPriority="49"/>
-    <w:lsdException w:name="List Table 5 Dark Accent 4" w:uiPriority="50"/>
-    <w:lsdException w:name="List Table 6 Colorful Accent 4" w:uiPriority="51"/>
-    <w:lsdException w:name="List Table 7 Colorful Accent 4" w:uiPriority="52"/>
-    <w:lsdException w:name="List Table 1 Light Accent 5" w:uiPriority="46"/>
-    <w:lsdException w:name="List Table 2 Accent 5" w:uiPriority="47"/>
-    <w:lsdException w:name="List Table 3 Accent 5" w:uiPriority="48"/>
-    <w:lsdException w:name="List Table 4 Accent 5" w:uiPriority="49"/>
-    <w:lsdException w:name="List Table 5 Dark Accent 5" w:uiPriority="50"/>
-    <w:lsdException w:name="List Table 6 Colorful Accent 5" w:uiPriority="51"/>
-    <w:lsdException w:name="List Table 7 Colorful Accent 5" w:uiPriority="52"/>
-    <w:lsdException w:name="List Table 1 Light Accent 6" w:uiPriority="46"/>
-    <w:lsdException w:name="List Table 2 Accent 6" w:uiPriority="47"/>
-    <w:lsdException w:name="List Table 3 Accent 6" w:uiPriority="48"/>
-    <w:lsdException w:name="List Table 4 Accent 6" w:uiPriority="49"/>
-    <w:lsdException w:name="List Table 5 Dark Accent 6" w:uiPriority="50"/>
-    <w:lsdException w:name="List Table 6 Colorful Accent 6" w:uiPriority="51"/>
-    <w:lsdException w:name="List Table 7 Colorful Accent 6" w:uiPriority="52"/>
-    <w:lsdException w:name="Mention" w:semiHidden="1" w:unhideWhenUsed="1"/>
-    <w:lsdException w:name="Smart Hyperlink" w:semiHidden="1" w:unhideWhenUsed="1"/>
-    <w:lsdException w:name="Hashtag" w:semiHidden="1" w:unhideWhenUsed="1"/>
-    <w:lsdException w:name="Unresolved Mention" w:semiHidden="1" w:unhideWhenUsed="1"/>
-    <w:lsdException w:name="Smart Link" w:semiHidden="1" w:unhideWhenUsed="1"/>
+  <w:latentStyles w:defLockedState="0" w:defUIPriority="99" w:defSemiHidden="1" w:defUnhideWhenUsed="1" w:defQFormat="0" w:count="267">
+    <w:lsdException w:name="Normal" w:semiHidden="0" w:uiPriority="0" w:unhideWhenUsed="0" w:qFormat="1"/>
+    <w:lsdException w:name="heading 1" w:semiHidden="0" w:uiPriority="9" w:unhideWhenUsed="0" w:qFormat="1"/>
+    <w:lsdException w:name="heading 2" w:uiPriority="9" w:qFormat="1"/>
+    <w:lsdException w:name="heading 3" w:uiPriority="9" w:qFormat="1"/>
+    <w:lsdException w:name="heading 4" w:uiPriority="9" w:qFormat="1"/>
+    <w:lsdException w:name="heading 5" w:uiPriority="9" w:qFormat="1"/>
+    <w:lsdException w:name="heading 6" w:uiPriority="9" w:qFormat="1"/>
+    <w:lsdException w:name="heading 7" w:uiPriority="9" w:qFormat="1"/>
+    <w:lsdException w:name="heading 8" w:uiPriority="9" w:qFormat="1"/>
+    <w:lsdException w:name="heading 9" w:uiPriority="9" w:qFormat="1"/>
+    <w:lsdException w:name="toc 1" w:uiPriority="39"/>
+    <w:lsdException w:name="toc 2" w:uiPriority="39"/>
+    <w:lsdException w:name="toc 3" w:uiPriority="39"/>
+    <w:lsdException w:name="toc 4" w:uiPriority="39"/>
+    <w:lsdException w:name="toc 5" w:uiPriority="39"/>
+    <w:lsdException w:name="toc 6" w:uiPriority="39"/>
+    <w:lsdException w:name="toc 7" w:uiPriority="39"/>
+    <w:lsdException w:name="toc 8" w:uiPriority="39"/>
+    <w:lsdException w:name="toc 9" w:uiPriority="39"/>
+    <w:lsdException w:name="caption" w:uiPriority="35" w:qFormat="1"/>
+    <w:lsdException w:name="Title" w:semiHidden="0" w:uiPriority="10" w:unhideWhenUsed="0" w:qFormat="1"/>
+    <w:lsdException w:name="Default Paragraph Font" w:uiPriority="1"/>
+    <w:lsdException w:name="Subtitle" w:semiHidden="0" w:uiPriority="11" w:unhideWhenUsed="0" w:qFormat="1"/>
+    <w:lsdException w:name="Strong" w:semiHidden="0" w:uiPriority="22" w:unhideWhenUsed="0" w:qFormat="1"/>
+    <w:lsdException w:name="Emphasis" w:semiHidden="0" w:uiPriority="20" w:unhideWhenUsed="0" w:qFormat="1"/>
+    <w:lsdException w:name="Table Grid" w:semiHidden="0" w:uiPriority="39" w:unhideWhenUsed="0"/>
+    <w:lsdException w:name="Placeholder Text" w:unhideWhenUsed="0"/>
+    <w:lsdException w:name="No Spacing" w:semiHidden="0" w:uiPriority="1" w:unhideWhenUsed="0" w:qFormat="1"/>
+    <w:lsdException w:name="Light Shading" w:semiHidden="0" w:uiPriority="60" w:unhideWhenUsed="0"/>
+    <w:lsdException w:name="Light List" w:semiHidden="0" w:uiPriority="61" w:unhideWhenUsed="0"/>
+    <w:lsdException w:name="Light Grid" w:semiHidden="0" w:uiPriority="62" w:unhideWhenUsed="0"/>
+    <w:lsdException w:name="Medium Shading 1" w:semiHidden="0" w:uiPriority="63" w:unhideWhenUsed="0"/>
+    <w:lsdException w:name="Medium Shading 2" w:semiHidden="0" w:uiPriority="64" w:unhideWhenUsed="0"/>
+    <w:lsdException w:name="Medium List 1" w:semiHidden="0" w:uiPriority="65" w:unhideWhenUsed="0"/>
+    <w:lsdException w:name="Medium List 2" w:semiHidden="0" w:uiPriority="66" w:unhideWhenUsed="0"/>
+    <w:lsdException w:name="Medium Grid 1" w:semiHidden="0" w:uiPriority="67" w:unhideWhenUsed="0"/>
+    <w:lsdException w:name="Medium Grid 2" w:semiHidden="0" w:uiPriority="68" w:unhideWhenUsed="0"/>
+    <w:lsdException w:name="Medium Grid 3" w:semiHidden="0" w:uiPriority="69" w:unhideWhenUsed="0"/>
+    <w:lsdException w:name="Dark List" w:semiHidden="0" w:uiPriority="70" w:unhideWhenUsed="0"/>
+    <w:lsdException w:name="Colorful Shading" w:semiHidden="0" w:uiPriority="71" w:unhideWhenUsed="0"/>
+    <w:lsdException w:name="Colorful List" w:semiHidden="0" w:uiPriority="72" w:unhideWhenUsed="0"/>
+    <w:lsdException w:name="Colorful Grid" w:semiHidden="0" w:uiPriority="73" w:unhideWhenUsed="0"/>
+    <w:lsdException w:name="Light Shading Accent 1" w:semiHidden="0" w:uiPriority="60" w:unhideWhenUsed="0"/>
+    <w:lsdException w:name="Light List Accent 1" w:semiHidden="0" w:uiPriority="61" w:unhideWhenUsed="0"/>
+    <w:lsdException w:name="Light Grid Accent 1" w:semiHidden="0" w:uiPriority="62" w:unhideWhenUsed="0"/>
+    <w:lsdException w:name="Medium Shading 1 Accent 1" w:semiHidden="0" w:uiPriority="63" w:unhideWhenUsed="0"/>
+    <w:lsdException w:name="Medium Shading 2 Accent 1" w:semiHidden="0" w:uiPriority="64" w:unhideWhenUsed="0"/>
+    <w:lsdException w:name="Medium List 1 Accent 1" w:semiHidden="0" w:uiPriority="65" w:unhideWhenUsed="0"/>
+    <w:lsdException w:name="Revision" w:unhideWhenUsed="0"/>
+    <w:lsdException w:name="List Paragraph" w:semiHidden="0" w:uiPriority="34" w:unhideWhenUsed="0" w:qFormat="1"/>
+    <w:lsdException w:name="Quote" w:semiHidden="0" w:uiPriority="29" w:unhideWhenUsed="0" w:qFormat="1"/>
+    <w:lsdException w:name="Intense Quote" w:semiHidden="0" w:uiPriority="30" w:unhideWhenUsed="0" w:qFormat="1"/>
+    <w:lsdException w:name="Medium List 2 Accent 1" w:semiHidden="0" w:uiPriority="66" w:unhideWhenUsed="0"/>
+    <w:lsdException w:name="Medium Grid 1 Accent 1" w:semiHidden="0" w:uiPriority="67" w:unhideWhenUsed="0"/>
+    <w:lsdException w:name="Medium Grid 2 Accent 1" w:semiHidden="0" w:uiPriority="68" w:unhideWhenUsed="0"/>
+    <w:lsdException w:name="Medium Grid 3 Accent 1" w:semiHidden="0" w:uiPriority="69" w:unhideWhenUsed="0"/>
+    <w:lsdException w:name="Dark List Accent 1" w:semiHidden="0" w:uiPriority="70" w:unhideWhenUsed="0"/>
+    <w:lsdException w:name="Colorful Shading Accent 1" w:semiHidden="0" w:uiPriority="71" w:unhideWhenUsed="0"/>
+    <w:lsdException w:name="Colorful List Accent 1" w:semiHidden="0" w:uiPriority="72" w:unhideWhenUsed="0"/>
+    <w:lsdException w:name="Colorful Grid Accent 1" w:semiHidden="0" w:uiPriority="73" w:unhideWhenUsed="0"/>
+    <w:lsdException w:name="Light Shading Accent 2" w:semiHidden="0" w:uiPriority="60" w:unhideWhenUsed="0"/>
+    <w:lsdException w:name="Light List Accent 2" w:semiHidden="0" w:uiPriority="61" w:unhideWhenUsed="0"/>
+    <w:lsdException w:name="Light Grid Accent 2" w:semiHidden="0" w:uiPriority="62" w:unhideWhenUsed="0"/>
+    <w:lsdException w:name="Medium Shading 1 Accent 2" w:semiHidden="0" w:uiPriority="63" w:unhideWhenUsed="0"/>
+    <w:lsdException w:name="Medium Shading 2 Accent 2" w:semiHidden="0" w:uiPriority="64" w:unhideWhenUsed="0"/>
+    <w:lsdException w:name="Medium List 1 Accent 2" w:semiHidden="0" w:uiPriority="65" w:unhideWhenUsed="0"/>
+    <w:lsdException w:name="Medium List 2 Accent 2" w:semiHidden="0" w:uiPriority="66" w:unhideWhenUsed="0"/>
+    <w:lsdException w:name="Medium Grid 1 Accent 2" w:semiHidden="0" w:uiPriority="67" w:unhideWhenUsed="0"/>
+    <w:lsdException w:name="Medium Grid 2 Accent 2" w:semiHidden="0" w:uiPriority="68" w:unhideWhenUsed="0"/>
+    <w:lsdException w:name="Medium Grid 3 Accent 2" w:semiHidden="0" w:uiPriority="69" w:unhideWhenUsed="0"/>
+    <w:lsdException w:name="Dark List Accent 2" w:semiHidden="0" w:uiPriority="70" w:unhideWhenUsed="0"/>
+    <w:lsdException w:name="Colorful Shading Accent 2" w:semiHidden="0" w:uiPriority="71" w:unhideWhenUsed="0"/>
+    <w:lsdException w:name="Colorful List Accent 2" w:semiHidden="0" w:uiPriority="72" w:unhideWhenUsed="0"/>
+    <w:lsdException w:name="Colorful Grid Accent 2" w:semiHidden="0" w:uiPriority="73" w:unhideWhenUsed="0"/>
+    <w:lsdException w:name="Light Shading Accent 3" w:semiHidden="0" w:uiPriority="60" w:unhideWhenUsed="0"/>
+    <w:lsdException w:name="Light List Accent 3" w:semiHidden="0" w:uiPriority="61" w:unhideWhenUsed="0"/>
+    <w:lsdException w:name="Light Grid Accent 3" w:semiHidden="0" w:uiPriority="62" w:unhideWhenUsed="0"/>
+    <w:lsdException w:name="Medium Shading 1 Accent 3" w:semiHidden="0" w:uiPriority="63" w:unhideWhenUsed="0"/>
+    <w:lsdException w:name="Medium Shading 2 Accent 3" w:semiHidden="0" w:uiPriority="64" w:unhideWhenUsed="0"/>
+    <w:lsdException w:name="Medium List 1 Accent 3" w:semiHidden="0" w:uiPriority="65" w:unhideWhenUsed="0"/>
+    <w:lsdException w:name="Medium List 2 Accent 3" w:semiHidden="0" w:uiPriority="66" w:unhideWhenUsed="0"/>
+    <w:lsdException w:name="Medium Grid 1 Accent 3" w:semiHidden="0" w:uiPriority="67" w:unhideWhenUsed="0"/>
+    <w:lsdException w:name="Medium Grid 2 Accent 3" w:semiHidden="0" w:uiPriority="68" w:unhideWhenUsed="0"/>
+    <w:lsdException w:name="Medium Grid 3 Accent 3" w:semiHidden="0" w:uiPriority="69" w:unhideWhenUsed="0"/>
+    <w:lsdException w:name="Dark List Accent 3" w:semiHidden="0" w:uiPriority="70" w:unhideWhenUsed="0"/>
+    <w:lsdException w:name="Colorful Shading Accent 3" w:semiHidden="0" w:uiPriority="71" w:unhideWhenUsed="0"/>
+    <w:lsdException w:name="Colorful List Accent 3" w:semiHidden="0" w:uiPriority="72" w:unhideWhenUsed="0"/>
+    <w:lsdException w:name="Colorful Grid Accent 3" w:semiHidden="0" w:uiPriority="73" w:unhideWhenUsed="0"/>
+    <w:lsdException w:name="Light Shading Accent 4" w:semiHidden="0" w:uiPriority="60" w:unhideWhenUsed="0"/>
+    <w:lsdException w:name="Light List Accent 4" w:semiHidden="0" w:uiPriority="61" w:unhideWhenUsed="0"/>
+    <w:lsdException w:name="Light Grid Accent 4" w:semiHidden="0" w:uiPriority="62" w:unhideWhenUsed="0"/>
+    <w:lsdException w:name="Medium Shading 1 Accent 4" w:semiHidden="0" w:uiPriority="63" w:unhideWhenUsed="0"/>
+    <w:lsdException w:name="Medium Shading 2 Accent 4" w:semiHidden="0" w:uiPriority="64" w:unhideWhenUsed="0"/>
+    <w:lsdException w:name="Medium List 1 Accent 4" w:semiHidden="0" w:uiPriority="65" w:unhideWhenUsed="0"/>
+    <w:lsdException w:name="Medium List 2 Accent 4" w:semiHidden="0" w:uiPriority="66" w:unhideWhenUsed="0"/>
+    <w:lsdException w:name="Medium Grid 1 Accent 4" w:semiHidden="0" w:uiPriority="67" w:unhideWhenUsed="0"/>
+    <w:lsdException w:name="Medium Grid 2 Accent 4" w:semiHidden="0" w:uiPriority="68" w:unhideWhenUsed="0"/>
+    <w:lsdException w:name="Medium Grid 3 Accent 4" w:semiHidden="0" w:uiPriority="69" w:unhideWhenUsed="0"/>
+    <w:lsdException w:name="Dark List Accent 4" w:semiHidden="0" w:uiPriority="70" w:unhideWhenUsed="0"/>
+    <w:lsdException w:name="Colorful Shading Accent 4" w:semiHidden="0" w:uiPriority="71" w:unhideWhenUsed="0"/>
+    <w:lsdException w:name="Colorful List Accent 4" w:semiHidden="0" w:uiPriority="72" w:unhideWhenUsed="0"/>
+    <w:lsdException w:name="Colorful Grid Accent 4" w:semiHidden="0" w:uiPriority="73" w:unhideWhenUsed="0"/>
+    <w:lsdException w:name="Light Shading Accent 5" w:semiHidden="0" w:uiPriority="60" w:unhideWhenUsed="0"/>
+    <w:lsdException w:name="Light List Accent 5" w:semiHidden="0" w:uiPriority="61" w:unhideWhenUsed="0"/>
+    <w:lsdException w:name="Light Grid Accent 5" w:semiHidden="0" w:uiPriority="62" w:unhideWhenUsed="0"/>
+    <w:lsdException w:name="Medium Shading 1 Accent 5" w:semiHidden="0" w:uiPriority="63" w:unhideWhenUsed="0"/>
+    <w:lsdException w:name="Medium Shading 2 Accent 5" w:semiHidden="0" w:uiPriority="64" w:unhideWhenUsed="0"/>
+    <w:lsdException w:name="Medium List 1 Accent 5" w:semiHidden="0" w:uiPriority="65" w:unhideWhenUsed="0"/>
+    <w:lsdException w:name="Medium List 2 Accent 5" w:semiHidden="0" w:uiPriority="66" w:unhideWhenUsed="0"/>
+    <w:lsdException w:name="Medium Grid 1 Accent 5" w:semiHidden="0" w:uiPriority="67" w:unhideWhenUsed="0"/>
+    <w:lsdException w:name="Medium Grid 2 Accent 5" w:semiHidden="0" w:uiPriority="68" w:unhideWhenUsed="0"/>
+    <w:lsdException w:name="Medium Grid 3 Accent 5" w:semiHidden="0" w:uiPriority="69" w:unhideWhenUsed="0"/>
+    <w:lsdException w:name="Dark List Accent 5" w:semiHidden="0" w:uiPriority="70" w:unhideWhenUsed="0"/>
+    <w:lsdException w:name="Colorful Shading Accent 5" w:semiHidden="0" w:uiPriority="71" w:unhideWhenUsed="0"/>
+    <w:lsdException w:name="Colorful List Accent 5" w:semiHidden="0" w:uiPriority="72" w:unhideWhenUsed="0"/>
+    <w:lsdException w:name="Colorful Grid Accent 5" w:semiHidden="0" w:uiPriority="73" w:unhideWhenUsed="0"/>
+    <w:lsdException w:name="Light Shading Accent 6" w:semiHidden="0" w:uiPriority="60" w:unhideWhenUsed="0"/>
+    <w:lsdException w:name="Light List Accent 6" w:semiHidden="0" w:uiPriority="61" w:unhideWhenUsed="0"/>
+    <w:lsdException w:name="Light Grid Accent 6" w:semiHidden="0" w:uiPriority="62" w:unhideWhenUsed="0"/>
+    <w:lsdException w:name="Medium Shading 1 Accent 6" w:semiHidden="0" w:uiPriority="63" w:unhideWhenUsed="0"/>
+    <w:lsdException w:name="Medium Shading 2 Accent 6" w:semiHidden="0" w:uiPriority="64" w:unhideWhenUsed="0"/>
+    <w:lsdException w:name="Medium List 1 Accent 6" w:semiHidden="0" w:uiPriority="65" w:unhideWhenUsed="0"/>
+    <w:lsdException w:name="Medium List 2 Accent 6" w:semiHidden="0" w:uiPriority="66" w:unhideWhenUsed="0"/>
+    <w:lsdException w:name="Medium Grid 1 Accent 6" w:semiHidden="0" w:uiPriority="67" w:unhideWhenUsed="0"/>
+    <w:lsdException w:name="Medium Grid 2 Accent 6" w:semiHidden="0" w:uiPriority="68" w:unhideWhenUsed="0"/>
+    <w:lsdException w:name="Medium Grid 3 Accent 6" w:semiHidden="0" w:uiPriority="69" w:unhideWhenUsed="0"/>
+    <w:lsdException w:name="Dark List Accent 6" w:semiHidden="0" w:uiPriority="70" w:unhideWhenUsed="0"/>
+    <w:lsdException w:name="Colorful Shading Accent 6" w:semiHidden="0" w:uiPriority="71" w:unhideWhenUsed="0"/>
+    <w:lsdException w:name="Colorful List Accent 6" w:semiHidden="0" w:uiPriority="72" w:unhideWhenUsed="0"/>
+    <w:lsdException w:name="Colorful Grid Accent 6" w:semiHidden="0" w:uiPriority="73" w:unhideWhenUsed="0"/>
+    <w:lsdException w:name="Subtle Emphasis" w:semiHidden="0" w:uiPriority="19" w:unhideWhenUsed="0" w:qFormat="1"/>
+    <w:lsdException w:name="Intense Emphasis" w:semiHidden="0" w:uiPriority="21" w:unhideWhenUsed="0" w:qFormat="1"/>
+    <w:lsdException w:name="Subtle Reference" w:semiHidden="0" w:uiPriority="31" w:unhideWhenUsed="0" w:qFormat="1"/>
+    <w:lsdException w:name="Intense Reference" w:semiHidden="0" w:uiPriority="32" w:unhideWhenUsed="0" w:qFormat="1"/>
+    <w:lsdException w:name="Book Title" w:semiHidden="0" w:uiPriority="33" w:unhideWhenUsed="0" w:qFormat="1"/>
+    <w:lsdException w:name="Bibliography" w:uiPriority="37"/>
+    <w:lsdException w:name="TOC Heading" w:uiPriority="39" w:qFormat="1"/>
   </w:latentStyles>
   <w:style w:type="paragraph" w:default="1" w:styleId="Normal">
     <w:name w:val="Normal"/>
     <w:qFormat/>
+    <w:rsid w:val="001F6B5F"/>
   </w:style>
   <w:style w:type="character" w:default="1" w:styleId="Fontepargpadro">
     <w:name w:val="Default Paragraph Font"/>
@@ -5515,6 +4759,7 @@
     <w:uiPriority w:val="99"/>
     <w:semiHidden/>
     <w:unhideWhenUsed/>
+    <w:qFormat/>
     <w:tblPr>
       <w:tblInd w:w="0" w:type="dxa"/>
       <w:tblCellMar>
@@ -5548,6 +4793,7 @@
     <w:uiPriority w:val="39"/>
     <w:rsid w:val="00352CFE"/>
     <w:tblPr>
+      <w:tblInd w:w="0" w:type="dxa"/>
       <w:tblBorders>
         <w:top w:val="single" w:sz="4" w:space="0" w:color="auto"/>
         <w:left w:val="single" w:sz="4" w:space="0" w:color="auto"/>
@@ -5556,7 +4802,40 @@
         <w:insideH w:val="single" w:sz="4" w:space="0" w:color="auto"/>
         <w:insideV w:val="single" w:sz="4" w:space="0" w:color="auto"/>
       </w:tblBorders>
+      <w:tblCellMar>
+        <w:top w:w="0" w:type="dxa"/>
+        <w:left w:w="108" w:type="dxa"/>
+        <w:bottom w:w="0" w:type="dxa"/>
+        <w:right w:w="108" w:type="dxa"/>
+      </w:tblCellMar>
     </w:tblPr>
+  </w:style>
+  <w:style w:type="paragraph" w:styleId="Textodebalo">
+    <w:name w:val="Balloon Text"/>
+    <w:basedOn w:val="Normal"/>
+    <w:link w:val="TextodebaloChar"/>
+    <w:uiPriority w:val="99"/>
+    <w:semiHidden/>
+    <w:unhideWhenUsed/>
+    <w:rsid w:val="004F3691"/>
+    <w:rPr>
+      <w:rFonts w:ascii="Tahoma" w:hAnsi="Tahoma" w:cs="Tahoma"/>
+      <w:sz w:val="16"/>
+      <w:szCs w:val="16"/>
+    </w:rPr>
+  </w:style>
+  <w:style w:type="character" w:customStyle="1" w:styleId="TextodebaloChar">
+    <w:name w:val="Texto de balão Char"/>
+    <w:basedOn w:val="Fontepargpadro"/>
+    <w:link w:val="Textodebalo"/>
+    <w:uiPriority w:val="99"/>
+    <w:semiHidden/>
+    <w:rsid w:val="004F3691"/>
+    <w:rPr>
+      <w:rFonts w:ascii="Tahoma" w:hAnsi="Tahoma" w:cs="Tahoma"/>
+      <w:sz w:val="16"/>
+      <w:szCs w:val="16"/>
+    </w:rPr>
   </w:style>
 </w:styles>
 </file>
@@ -5604,7 +4883,7 @@
     </a:clrScheme>
     <a:fontScheme name="Office">
       <a:majorFont>
-        <a:latin typeface="Calibri Light" panose="020F0302020204030204"/>
+        <a:latin typeface="Calibri Light"/>
         <a:ea typeface=""/>
         <a:cs typeface=""/>
         <a:font script="Jpan" typeface="游ゴシック Light"/>
@@ -5656,7 +4935,7 @@
         <a:font script="Tfng" typeface="Ebrima"/>
       </a:majorFont>
       <a:minorFont>
-        <a:latin typeface="Calibri" panose="020F0502020204030204"/>
+        <a:latin typeface="Calibri"/>
         <a:ea typeface=""/>
         <a:cs typeface=""/>
         <a:font script="Jpan" typeface="游明朝"/>
@@ -5850,7 +5129,7 @@
   <a:extraClrSchemeLst/>
   <a:extLst>
     <a:ext uri="{05A4C25C-085E-4340-85A3-A5531E510DB2}">
-      <thm15:themeFamily xmlns:thm15="http://schemas.microsoft.com/office/thememl/2012/main" name="Office Theme" id="{62F939B6-93AF-4DB8-9C6B-D6C7DFDC589F}" vid="{4A3C46E8-61CC-4603-A589-7422A47A8E4A}"/>
+      <thm15:themeFamily xmlns="" xmlns:thm15="http://schemas.microsoft.com/office/thememl/2012/main" name="Office Theme" id="{62F939B6-93AF-4DB8-9C6B-D6C7DFDC589F}" vid="{4A3C46E8-61CC-4603-A589-7422A47A8E4A}"/>
     </a:ext>
   </a:extLst>
 </a:theme>

</xml_diff>